<commit_message>
Salary page is ready
</commit_message>
<xml_diff>
--- a/տեխզննում.docx
+++ b/տեխզննում.docx
@@ -8992,6 +8992,98 @@
         </w:rPr>
         <w:t>.</w:t>
       </w:r>
+    </w:p>
+    <w:p>
+      <w:pPr>
+        <w:shd w:val="clear" w:color="auto" w:fill="FFFFFF"/>
+        <w:spacing w:after="0" w:line="240" w:lineRule="auto"/>
+        <w:ind w:firstLine="375"/>
+        <w:rPr>
+          <w:rFonts w:ascii="Sylfaen" w:eastAsia="Times New Roman" w:hAnsi="Sylfaen" w:cs="Times New Roman"/>
+          <w:color w:val="000000"/>
+          <w:sz w:val="21"/>
+          <w:szCs w:val="21"/>
+        </w:rPr>
+      </w:pPr>
+    </w:p>
+    <w:p>
+      <w:pPr>
+        <w:shd w:val="clear" w:color="auto" w:fill="FFFFFF"/>
+        <w:spacing w:after="0" w:line="240" w:lineRule="auto"/>
+        <w:ind w:firstLine="375"/>
+        <w:rPr>
+          <w:rFonts w:ascii="Sylfaen" w:eastAsia="Times New Roman" w:hAnsi="Sylfaen" w:cs="Times New Roman"/>
+          <w:color w:val="000000"/>
+          <w:sz w:val="21"/>
+          <w:szCs w:val="21"/>
+        </w:rPr>
+      </w:pPr>
+    </w:p>
+    <w:p>
+      <w:pPr>
+        <w:shd w:val="clear" w:color="auto" w:fill="FFFFFF"/>
+        <w:spacing w:after="0" w:line="240" w:lineRule="auto"/>
+        <w:ind w:firstLine="375"/>
+        <w:rPr>
+          <w:rFonts w:ascii="Sylfaen" w:eastAsia="Times New Roman" w:hAnsi="Sylfaen" w:cs="Times New Roman"/>
+          <w:color w:val="000000"/>
+          <w:sz w:val="21"/>
+          <w:szCs w:val="21"/>
+        </w:rPr>
+      </w:pPr>
+    </w:p>
+    <w:p>
+      <w:pPr>
+        <w:shd w:val="clear" w:color="auto" w:fill="FFFFFF"/>
+        <w:spacing w:after="0" w:line="240" w:lineRule="auto"/>
+        <w:ind w:firstLine="375"/>
+        <w:rPr>
+          <w:rFonts w:ascii="Sylfaen" w:eastAsia="Times New Roman" w:hAnsi="Sylfaen" w:cs="Times New Roman"/>
+          <w:color w:val="000000"/>
+          <w:sz w:val="21"/>
+          <w:szCs w:val="21"/>
+        </w:rPr>
+      </w:pPr>
+    </w:p>
+    <w:p>
+      <w:pPr>
+        <w:shd w:val="clear" w:color="auto" w:fill="FFFFFF"/>
+        <w:spacing w:after="0" w:line="240" w:lineRule="auto"/>
+        <w:ind w:firstLine="375"/>
+        <w:rPr>
+          <w:rFonts w:ascii="Sylfaen" w:eastAsia="Times New Roman" w:hAnsi="Sylfaen" w:cs="Times New Roman"/>
+          <w:color w:val="000000"/>
+          <w:sz w:val="21"/>
+          <w:szCs w:val="21"/>
+        </w:rPr>
+      </w:pPr>
+    </w:p>
+    <w:p>
+      <w:pPr>
+        <w:shd w:val="clear" w:color="auto" w:fill="FFFFFF"/>
+        <w:spacing w:after="0" w:line="240" w:lineRule="auto"/>
+        <w:ind w:firstLine="375"/>
+        <w:rPr>
+          <w:rFonts w:ascii="Sylfaen" w:eastAsia="Times New Roman" w:hAnsi="Sylfaen" w:cs="Times New Roman"/>
+          <w:color w:val="000000"/>
+          <w:sz w:val="21"/>
+          <w:szCs w:val="21"/>
+        </w:rPr>
+      </w:pPr>
+    </w:p>
+    <w:p>
+      <w:pPr>
+        <w:shd w:val="clear" w:color="auto" w:fill="FFFFFF"/>
+        <w:spacing w:after="0" w:line="240" w:lineRule="auto"/>
+        <w:ind w:firstLine="375"/>
+        <w:rPr>
+          <w:rFonts w:ascii="Sylfaen" w:eastAsia="Times New Roman" w:hAnsi="Sylfaen" w:cs="Times New Roman"/>
+          <w:color w:val="000000"/>
+          <w:sz w:val="21"/>
+          <w:szCs w:val="21"/>
+          <w:lang w:val="hy-AM"/>
+        </w:rPr>
+      </w:pPr>
     </w:p>
     <w:p>
       <w:pPr>
@@ -9078,6 +9170,7 @@
                 <w:sz w:val="21"/>
                 <w:szCs w:val="21"/>
               </w:rPr>
+              <w:lastRenderedPageBreak/>
               <w:t> </w:t>
             </w:r>
           </w:p>
@@ -9426,7 +9519,6 @@
                 <w:sz w:val="21"/>
                 <w:szCs w:val="21"/>
               </w:rPr>
-              <w:lastRenderedPageBreak/>
               <w:t>ձիաուժի</w:t>
             </w:r>
             <w:proofErr w:type="spellEnd"/>
@@ -9482,7 +9574,6 @@
                 <w:sz w:val="21"/>
                 <w:szCs w:val="21"/>
               </w:rPr>
-              <w:lastRenderedPageBreak/>
               <w:t xml:space="preserve">3-րդ </w:t>
             </w:r>
             <w:proofErr w:type="spellStart"/>
@@ -9533,7 +9624,6 @@
                 <w:sz w:val="21"/>
                 <w:szCs w:val="21"/>
               </w:rPr>
-              <w:lastRenderedPageBreak/>
               <w:t>ձիաուժի</w:t>
             </w:r>
             <w:proofErr w:type="spellEnd"/>
@@ -9589,7 +9679,6 @@
                 <w:sz w:val="21"/>
                 <w:szCs w:val="21"/>
               </w:rPr>
-              <w:lastRenderedPageBreak/>
               <w:t xml:space="preserve">4-րդ </w:t>
             </w:r>
             <w:proofErr w:type="spellStart"/>
@@ -9640,7 +9729,6 @@
                 <w:sz w:val="21"/>
                 <w:szCs w:val="21"/>
               </w:rPr>
-              <w:lastRenderedPageBreak/>
               <w:t>ձիաուժի</w:t>
             </w:r>
             <w:proofErr w:type="spellEnd"/>
@@ -9696,7 +9784,6 @@
                 <w:sz w:val="21"/>
                 <w:szCs w:val="21"/>
               </w:rPr>
-              <w:lastRenderedPageBreak/>
               <w:t xml:space="preserve">5-րդ </w:t>
             </w:r>
             <w:proofErr w:type="spellStart"/>
@@ -9747,7 +9834,6 @@
                 <w:sz w:val="21"/>
                 <w:szCs w:val="21"/>
               </w:rPr>
-              <w:lastRenderedPageBreak/>
               <w:t>ձիաուժի</w:t>
             </w:r>
             <w:proofErr w:type="spellEnd"/>
@@ -9803,7 +9889,6 @@
                 <w:sz w:val="21"/>
                 <w:szCs w:val="21"/>
               </w:rPr>
-              <w:lastRenderedPageBreak/>
               <w:t xml:space="preserve">6-րդ </w:t>
             </w:r>
             <w:proofErr w:type="spellStart"/>
@@ -9854,7 +9939,6 @@
                 <w:sz w:val="21"/>
                 <w:szCs w:val="21"/>
               </w:rPr>
-              <w:lastRenderedPageBreak/>
               <w:t>ձիաուժի</w:t>
             </w:r>
             <w:proofErr w:type="spellEnd"/>
@@ -9910,7 +9994,6 @@
                 <w:sz w:val="21"/>
                 <w:szCs w:val="21"/>
               </w:rPr>
-              <w:lastRenderedPageBreak/>
               <w:t xml:space="preserve">7-րդ </w:t>
             </w:r>
             <w:proofErr w:type="spellStart"/>
@@ -9961,7 +10044,6 @@
                 <w:sz w:val="21"/>
                 <w:szCs w:val="21"/>
               </w:rPr>
-              <w:lastRenderedPageBreak/>
               <w:t>ձիաուժի</w:t>
             </w:r>
             <w:proofErr w:type="spellEnd"/>
@@ -10017,7 +10099,6 @@
                 <w:sz w:val="21"/>
                 <w:szCs w:val="21"/>
               </w:rPr>
-              <w:lastRenderedPageBreak/>
               <w:t xml:space="preserve">8-րդ և </w:t>
             </w:r>
             <w:proofErr w:type="spellStart"/>
@@ -10088,7 +10169,6 @@
                 <w:sz w:val="21"/>
                 <w:szCs w:val="21"/>
               </w:rPr>
-              <w:lastRenderedPageBreak/>
               <w:t>տարի</w:t>
             </w:r>
             <w:proofErr w:type="spellEnd"/>
@@ -10191,7 +10271,6 @@
                 <w:sz w:val="21"/>
                 <w:szCs w:val="21"/>
               </w:rPr>
-              <w:lastRenderedPageBreak/>
               <w:t>մինչև</w:t>
             </w:r>
             <w:proofErr w:type="spellEnd"/>
@@ -11788,6 +11867,7 @@
                 <w:szCs w:val="21"/>
               </w:rPr>
             </w:pPr>
+            <w:bookmarkStart w:id="0" w:name="_GoBack"/>
             <w:r>
               <w:rPr>
                 <w:rFonts w:ascii="Sylfaen" w:eastAsia="Times New Roman" w:hAnsi="Sylfaen" w:cs="Times New Roman"/>
@@ -11797,6 +11877,7 @@
               </w:rPr>
               <w:t xml:space="preserve">20 </w:t>
             </w:r>
+            <w:bookmarkEnd w:id="0"/>
             <w:proofErr w:type="spellStart"/>
             <w:r>
               <w:rPr>
@@ -14639,6 +14720,7 @@
           <w:sz w:val="21"/>
           <w:szCs w:val="21"/>
         </w:rPr>
+        <w:lastRenderedPageBreak/>
         <w:t xml:space="preserve">1. </w:t>
       </w:r>
       <w:proofErr w:type="spellStart"/>
@@ -15312,7 +15394,6 @@
           <w:sz w:val="21"/>
           <w:szCs w:val="21"/>
         </w:rPr>
-        <w:lastRenderedPageBreak/>
         <w:t xml:space="preserve">1. </w:t>
       </w:r>
       <w:proofErr w:type="spellStart"/>
@@ -16115,6 +16196,7 @@
           <w:sz w:val="21"/>
           <w:szCs w:val="21"/>
           <w:highlight w:val="green"/>
+          <w:lang w:val="hy-AM"/>
         </w:rPr>
       </w:pPr>
       <w:r>
@@ -16124,538 +16206,9 @@
           <w:sz w:val="21"/>
           <w:szCs w:val="21"/>
           <w:highlight w:val="green"/>
-        </w:rPr>
-        <w:t xml:space="preserve">2) </w:t>
-      </w:r>
-      <w:proofErr w:type="spellStart"/>
-      <w:proofErr w:type="gramStart"/>
-      <w:r>
-        <w:rPr>
-          <w:rFonts w:ascii="Sylfaen" w:eastAsia="Times New Roman" w:hAnsi="Sylfaen" w:cs="Times New Roman"/>
-          <w:color w:val="000000"/>
-          <w:sz w:val="21"/>
-          <w:szCs w:val="21"/>
-          <w:highlight w:val="green"/>
-        </w:rPr>
-        <w:t>եթե</w:t>
-      </w:r>
-      <w:proofErr w:type="spellEnd"/>
-      <w:proofErr w:type="gramEnd"/>
-      <w:r>
-        <w:rPr>
-          <w:rFonts w:ascii="Sylfaen" w:eastAsia="Times New Roman" w:hAnsi="Sylfaen" w:cs="Times New Roman"/>
-          <w:color w:val="000000"/>
-          <w:sz w:val="21"/>
-          <w:szCs w:val="21"/>
-          <w:highlight w:val="green"/>
-        </w:rPr>
-        <w:t xml:space="preserve"> </w:t>
-      </w:r>
-      <w:proofErr w:type="spellStart"/>
-      <w:r>
-        <w:rPr>
-          <w:rFonts w:ascii="Sylfaen" w:eastAsia="Times New Roman" w:hAnsi="Sylfaen" w:cs="Times New Roman"/>
-          <w:color w:val="000000"/>
-          <w:sz w:val="21"/>
-          <w:szCs w:val="21"/>
-          <w:highlight w:val="green"/>
-        </w:rPr>
-        <w:t>սույն</w:t>
-      </w:r>
-      <w:proofErr w:type="spellEnd"/>
-      <w:r>
-        <w:rPr>
-          <w:rFonts w:ascii="Sylfaen" w:eastAsia="Times New Roman" w:hAnsi="Sylfaen" w:cs="Times New Roman"/>
-          <w:color w:val="000000"/>
-          <w:sz w:val="21"/>
-          <w:szCs w:val="21"/>
-          <w:highlight w:val="green"/>
-        </w:rPr>
-        <w:t xml:space="preserve"> </w:t>
-      </w:r>
-      <w:proofErr w:type="spellStart"/>
-      <w:r>
-        <w:rPr>
-          <w:rFonts w:ascii="Sylfaen" w:eastAsia="Times New Roman" w:hAnsi="Sylfaen" w:cs="Times New Roman"/>
-          <w:color w:val="000000"/>
-          <w:sz w:val="21"/>
-          <w:szCs w:val="21"/>
-          <w:highlight w:val="green"/>
-        </w:rPr>
-        <w:t>մասի</w:t>
-      </w:r>
-      <w:proofErr w:type="spellEnd"/>
-      <w:r>
-        <w:rPr>
-          <w:rFonts w:ascii="Sylfaen" w:eastAsia="Times New Roman" w:hAnsi="Sylfaen" w:cs="Times New Roman"/>
-          <w:color w:val="000000"/>
-          <w:sz w:val="21"/>
-          <w:szCs w:val="21"/>
-          <w:highlight w:val="green"/>
-        </w:rPr>
-        <w:t xml:space="preserve"> 1-ին </w:t>
-      </w:r>
-      <w:proofErr w:type="spellStart"/>
-      <w:r>
-        <w:rPr>
-          <w:rFonts w:ascii="Sylfaen" w:eastAsia="Times New Roman" w:hAnsi="Sylfaen" w:cs="Times New Roman"/>
-          <w:color w:val="000000"/>
-          <w:sz w:val="21"/>
-          <w:szCs w:val="21"/>
-          <w:highlight w:val="green"/>
-        </w:rPr>
-        <w:t>կետում</w:t>
-      </w:r>
-      <w:proofErr w:type="spellEnd"/>
-      <w:r>
-        <w:rPr>
-          <w:rFonts w:ascii="Sylfaen" w:eastAsia="Times New Roman" w:hAnsi="Sylfaen" w:cs="Times New Roman"/>
-          <w:color w:val="000000"/>
-          <w:sz w:val="21"/>
-          <w:szCs w:val="21"/>
-          <w:highlight w:val="green"/>
-        </w:rPr>
-        <w:t xml:space="preserve"> </w:t>
-      </w:r>
-      <w:proofErr w:type="spellStart"/>
-      <w:r>
-        <w:rPr>
-          <w:rFonts w:ascii="Sylfaen" w:eastAsia="Times New Roman" w:hAnsi="Sylfaen" w:cs="Times New Roman"/>
-          <w:color w:val="000000"/>
-          <w:sz w:val="21"/>
-          <w:szCs w:val="21"/>
-          <w:highlight w:val="green"/>
-        </w:rPr>
-        <w:t>նշված</w:t>
-      </w:r>
-      <w:proofErr w:type="spellEnd"/>
-      <w:r>
-        <w:rPr>
-          <w:rFonts w:ascii="Sylfaen" w:eastAsia="Times New Roman" w:hAnsi="Sylfaen" w:cs="Times New Roman"/>
-          <w:color w:val="000000"/>
-          <w:sz w:val="21"/>
-          <w:szCs w:val="21"/>
-          <w:highlight w:val="green"/>
-        </w:rPr>
-        <w:t xml:space="preserve"> </w:t>
-      </w:r>
-      <w:proofErr w:type="spellStart"/>
-      <w:r>
-        <w:rPr>
-          <w:rFonts w:ascii="Sylfaen" w:eastAsia="Times New Roman" w:hAnsi="Sylfaen" w:cs="Times New Roman"/>
-          <w:color w:val="000000"/>
-          <w:sz w:val="21"/>
-          <w:szCs w:val="21"/>
-          <w:highlight w:val="green"/>
-        </w:rPr>
-        <w:t>դեպքում</w:t>
-      </w:r>
-      <w:proofErr w:type="spellEnd"/>
-      <w:r>
-        <w:rPr>
-          <w:rFonts w:ascii="Sylfaen" w:eastAsia="Times New Roman" w:hAnsi="Sylfaen" w:cs="Times New Roman"/>
-          <w:color w:val="000000"/>
-          <w:sz w:val="21"/>
-          <w:szCs w:val="21"/>
-          <w:highlight w:val="green"/>
-        </w:rPr>
-        <w:t xml:space="preserve"> </w:t>
-      </w:r>
-      <w:proofErr w:type="spellStart"/>
-      <w:r>
-        <w:rPr>
-          <w:rFonts w:ascii="Sylfaen" w:eastAsia="Times New Roman" w:hAnsi="Sylfaen" w:cs="Times New Roman"/>
-          <w:color w:val="000000"/>
-          <w:sz w:val="21"/>
-          <w:szCs w:val="21"/>
-          <w:highlight w:val="green"/>
-        </w:rPr>
-        <w:t>տարեկան</w:t>
-      </w:r>
-      <w:proofErr w:type="spellEnd"/>
-      <w:r>
-        <w:rPr>
-          <w:rFonts w:ascii="Sylfaen" w:eastAsia="Times New Roman" w:hAnsi="Sylfaen" w:cs="Times New Roman"/>
-          <w:color w:val="000000"/>
-          <w:sz w:val="21"/>
-          <w:szCs w:val="21"/>
-          <w:highlight w:val="green"/>
-        </w:rPr>
-        <w:t xml:space="preserve"> </w:t>
-      </w:r>
-      <w:proofErr w:type="spellStart"/>
-      <w:r>
-        <w:rPr>
-          <w:rFonts w:ascii="Sylfaen" w:eastAsia="Times New Roman" w:hAnsi="Sylfaen" w:cs="Times New Roman"/>
-          <w:color w:val="000000"/>
-          <w:sz w:val="21"/>
-          <w:szCs w:val="21"/>
-          <w:highlight w:val="green"/>
-        </w:rPr>
-        <w:t>տեխնիկական</w:t>
-      </w:r>
-      <w:proofErr w:type="spellEnd"/>
-      <w:r>
-        <w:rPr>
-          <w:rFonts w:ascii="Sylfaen" w:eastAsia="Times New Roman" w:hAnsi="Sylfaen" w:cs="Times New Roman"/>
-          <w:color w:val="000000"/>
-          <w:sz w:val="21"/>
-          <w:szCs w:val="21"/>
-          <w:highlight w:val="green"/>
-        </w:rPr>
-        <w:t xml:space="preserve"> </w:t>
-      </w:r>
-      <w:proofErr w:type="spellStart"/>
-      <w:r>
-        <w:rPr>
-          <w:rFonts w:ascii="Sylfaen" w:eastAsia="Times New Roman" w:hAnsi="Sylfaen" w:cs="Times New Roman"/>
-          <w:color w:val="000000"/>
-          <w:sz w:val="21"/>
-          <w:szCs w:val="21"/>
-          <w:highlight w:val="green"/>
-        </w:rPr>
-        <w:t>զննության</w:t>
-      </w:r>
-      <w:proofErr w:type="spellEnd"/>
-      <w:r>
-        <w:rPr>
-          <w:rFonts w:ascii="Sylfaen" w:eastAsia="Times New Roman" w:hAnsi="Sylfaen" w:cs="Times New Roman"/>
-          <w:color w:val="000000"/>
-          <w:sz w:val="21"/>
-          <w:szCs w:val="21"/>
-          <w:highlight w:val="green"/>
-        </w:rPr>
-        <w:t xml:space="preserve"> </w:t>
-      </w:r>
-      <w:proofErr w:type="spellStart"/>
-      <w:r>
-        <w:rPr>
-          <w:rFonts w:ascii="Sylfaen" w:eastAsia="Times New Roman" w:hAnsi="Sylfaen" w:cs="Times New Roman"/>
-          <w:color w:val="000000"/>
-          <w:sz w:val="21"/>
-          <w:szCs w:val="21"/>
-          <w:highlight w:val="green"/>
-        </w:rPr>
-        <w:t>փոխարեն</w:t>
-      </w:r>
-      <w:proofErr w:type="spellEnd"/>
-      <w:r>
-        <w:rPr>
-          <w:rFonts w:ascii="Sylfaen" w:eastAsia="Times New Roman" w:hAnsi="Sylfaen" w:cs="Times New Roman"/>
-          <w:color w:val="000000"/>
-          <w:sz w:val="21"/>
-          <w:szCs w:val="21"/>
-          <w:highlight w:val="green"/>
-        </w:rPr>
-        <w:t xml:space="preserve"> </w:t>
-      </w:r>
-      <w:proofErr w:type="spellStart"/>
-      <w:r>
-        <w:rPr>
-          <w:rFonts w:ascii="Sylfaen" w:eastAsia="Times New Roman" w:hAnsi="Sylfaen" w:cs="Times New Roman"/>
-          <w:color w:val="000000"/>
-          <w:sz w:val="21"/>
-          <w:szCs w:val="21"/>
-          <w:highlight w:val="green"/>
-        </w:rPr>
-        <w:t>սահմանված</w:t>
-      </w:r>
-      <w:proofErr w:type="spellEnd"/>
-      <w:r>
-        <w:rPr>
-          <w:rFonts w:ascii="Sylfaen" w:eastAsia="Times New Roman" w:hAnsi="Sylfaen" w:cs="Times New Roman"/>
-          <w:color w:val="000000"/>
-          <w:sz w:val="21"/>
-          <w:szCs w:val="21"/>
-          <w:highlight w:val="green"/>
-        </w:rPr>
-        <w:t xml:space="preserve"> է </w:t>
-      </w:r>
-      <w:proofErr w:type="spellStart"/>
-      <w:r>
-        <w:rPr>
-          <w:rFonts w:ascii="Sylfaen" w:eastAsia="Times New Roman" w:hAnsi="Sylfaen" w:cs="Times New Roman"/>
-          <w:color w:val="000000"/>
-          <w:sz w:val="21"/>
-          <w:szCs w:val="21"/>
-          <w:highlight w:val="green"/>
-        </w:rPr>
-        <w:t>տեխնիկական</w:t>
-      </w:r>
-      <w:proofErr w:type="spellEnd"/>
-      <w:r>
-        <w:rPr>
-          <w:rFonts w:ascii="Sylfaen" w:eastAsia="Times New Roman" w:hAnsi="Sylfaen" w:cs="Times New Roman"/>
-          <w:color w:val="000000"/>
-          <w:sz w:val="21"/>
-          <w:szCs w:val="21"/>
-          <w:highlight w:val="green"/>
-        </w:rPr>
-        <w:t xml:space="preserve"> </w:t>
-      </w:r>
-      <w:proofErr w:type="spellStart"/>
-      <w:r>
-        <w:rPr>
-          <w:rFonts w:ascii="Sylfaen" w:eastAsia="Times New Roman" w:hAnsi="Sylfaen" w:cs="Times New Roman"/>
-          <w:color w:val="000000"/>
-          <w:sz w:val="21"/>
-          <w:szCs w:val="21"/>
-          <w:highlight w:val="green"/>
-        </w:rPr>
-        <w:t>զննության</w:t>
-      </w:r>
-      <w:proofErr w:type="spellEnd"/>
-      <w:r>
-        <w:rPr>
-          <w:rFonts w:ascii="Sylfaen" w:eastAsia="Times New Roman" w:hAnsi="Sylfaen" w:cs="Times New Roman"/>
-          <w:color w:val="000000"/>
-          <w:sz w:val="21"/>
-          <w:szCs w:val="21"/>
-          <w:highlight w:val="green"/>
-        </w:rPr>
-        <w:t xml:space="preserve"> </w:t>
-      </w:r>
-      <w:proofErr w:type="spellStart"/>
-      <w:r>
-        <w:rPr>
-          <w:rFonts w:ascii="Sylfaen" w:eastAsia="Times New Roman" w:hAnsi="Sylfaen" w:cs="Times New Roman"/>
-          <w:color w:val="000000"/>
-          <w:sz w:val="21"/>
-          <w:szCs w:val="21"/>
-          <w:highlight w:val="green"/>
-        </w:rPr>
-        <w:t>այլ</w:t>
-      </w:r>
-      <w:proofErr w:type="spellEnd"/>
-      <w:r>
-        <w:rPr>
-          <w:rFonts w:ascii="Sylfaen" w:eastAsia="Times New Roman" w:hAnsi="Sylfaen" w:cs="Times New Roman"/>
-          <w:color w:val="000000"/>
-          <w:sz w:val="21"/>
-          <w:szCs w:val="21"/>
-          <w:highlight w:val="green"/>
-        </w:rPr>
-        <w:t xml:space="preserve"> </w:t>
-      </w:r>
-      <w:proofErr w:type="spellStart"/>
-      <w:r>
-        <w:rPr>
-          <w:rFonts w:ascii="Sylfaen" w:eastAsia="Times New Roman" w:hAnsi="Sylfaen" w:cs="Times New Roman"/>
-          <w:color w:val="000000"/>
-          <w:sz w:val="21"/>
-          <w:szCs w:val="21"/>
-          <w:highlight w:val="green"/>
-        </w:rPr>
-        <w:t>պարբերականություն</w:t>
-      </w:r>
-      <w:proofErr w:type="spellEnd"/>
-      <w:r>
-        <w:rPr>
-          <w:rFonts w:ascii="Sylfaen" w:eastAsia="Times New Roman" w:hAnsi="Sylfaen" w:cs="Times New Roman"/>
-          <w:color w:val="000000"/>
-          <w:sz w:val="21"/>
-          <w:szCs w:val="21"/>
-          <w:highlight w:val="green"/>
-        </w:rPr>
-        <w:t xml:space="preserve">, </w:t>
-      </w:r>
-      <w:proofErr w:type="spellStart"/>
-      <w:r>
-        <w:rPr>
-          <w:rFonts w:ascii="Sylfaen" w:eastAsia="Times New Roman" w:hAnsi="Sylfaen" w:cs="Times New Roman"/>
-          <w:color w:val="000000"/>
-          <w:sz w:val="21"/>
-          <w:szCs w:val="21"/>
-          <w:highlight w:val="green"/>
-        </w:rPr>
-        <w:t>ապա</w:t>
-      </w:r>
-      <w:proofErr w:type="spellEnd"/>
-      <w:r>
-        <w:rPr>
-          <w:rFonts w:ascii="Sylfaen" w:eastAsia="Times New Roman" w:hAnsi="Sylfaen" w:cs="Times New Roman"/>
-          <w:color w:val="000000"/>
-          <w:sz w:val="21"/>
-          <w:szCs w:val="21"/>
-          <w:highlight w:val="green"/>
-        </w:rPr>
-        <w:t xml:space="preserve"> </w:t>
-      </w:r>
-      <w:proofErr w:type="spellStart"/>
-      <w:r>
-        <w:rPr>
-          <w:rFonts w:ascii="Sylfaen" w:eastAsia="Times New Roman" w:hAnsi="Sylfaen" w:cs="Times New Roman"/>
-          <w:color w:val="000000"/>
-          <w:sz w:val="21"/>
-          <w:szCs w:val="21"/>
-          <w:highlight w:val="green"/>
-        </w:rPr>
-        <w:t>Օրենսգրքի</w:t>
-      </w:r>
-      <w:proofErr w:type="spellEnd"/>
-      <w:r>
-        <w:rPr>
-          <w:rFonts w:ascii="Sylfaen" w:eastAsia="Times New Roman" w:hAnsi="Sylfaen" w:cs="Times New Roman"/>
-          <w:color w:val="000000"/>
-          <w:sz w:val="21"/>
-          <w:szCs w:val="21"/>
-          <w:highlight w:val="green"/>
-        </w:rPr>
-        <w:t xml:space="preserve"> 175-րդ </w:t>
-      </w:r>
-      <w:proofErr w:type="spellStart"/>
-      <w:r>
-        <w:rPr>
-          <w:rFonts w:ascii="Sylfaen" w:eastAsia="Times New Roman" w:hAnsi="Sylfaen" w:cs="Times New Roman"/>
-          <w:color w:val="000000"/>
-          <w:sz w:val="21"/>
-          <w:szCs w:val="21"/>
-          <w:highlight w:val="green"/>
-        </w:rPr>
-        <w:t>հոդվածով</w:t>
-      </w:r>
-      <w:proofErr w:type="spellEnd"/>
-      <w:r>
-        <w:rPr>
-          <w:rFonts w:ascii="Sylfaen" w:eastAsia="Times New Roman" w:hAnsi="Sylfaen" w:cs="Times New Roman"/>
-          <w:color w:val="000000"/>
-          <w:sz w:val="21"/>
-          <w:szCs w:val="21"/>
-          <w:highlight w:val="green"/>
-        </w:rPr>
-        <w:t xml:space="preserve"> </w:t>
-      </w:r>
-      <w:proofErr w:type="spellStart"/>
-      <w:r>
-        <w:rPr>
-          <w:rFonts w:ascii="Sylfaen" w:eastAsia="Times New Roman" w:hAnsi="Sylfaen" w:cs="Times New Roman"/>
-          <w:color w:val="000000"/>
-          <w:sz w:val="21"/>
-          <w:szCs w:val="21"/>
-          <w:highlight w:val="green"/>
-        </w:rPr>
-        <w:t>սահմանված</w:t>
-      </w:r>
-      <w:proofErr w:type="spellEnd"/>
-      <w:r>
-        <w:rPr>
-          <w:rFonts w:ascii="Sylfaen" w:eastAsia="Times New Roman" w:hAnsi="Sylfaen" w:cs="Times New Roman"/>
-          <w:color w:val="000000"/>
-          <w:sz w:val="21"/>
-          <w:szCs w:val="21"/>
-          <w:highlight w:val="green"/>
-        </w:rPr>
-        <w:t xml:space="preserve"> </w:t>
-      </w:r>
-      <w:proofErr w:type="spellStart"/>
-      <w:r>
-        <w:rPr>
-          <w:rFonts w:ascii="Sylfaen" w:eastAsia="Times New Roman" w:hAnsi="Sylfaen" w:cs="Times New Roman"/>
-          <w:color w:val="000000"/>
-          <w:sz w:val="21"/>
-          <w:szCs w:val="21"/>
-          <w:highlight w:val="green"/>
-        </w:rPr>
-        <w:t>կարգով</w:t>
-      </w:r>
-      <w:proofErr w:type="spellEnd"/>
-      <w:r>
-        <w:rPr>
-          <w:rFonts w:ascii="Sylfaen" w:eastAsia="Times New Roman" w:hAnsi="Sylfaen" w:cs="Times New Roman"/>
-          <w:color w:val="000000"/>
-          <w:sz w:val="21"/>
-          <w:szCs w:val="21"/>
-          <w:highlight w:val="green"/>
-        </w:rPr>
-        <w:t xml:space="preserve"> </w:t>
-      </w:r>
-      <w:proofErr w:type="spellStart"/>
-      <w:r>
-        <w:rPr>
-          <w:rFonts w:ascii="Sylfaen" w:eastAsia="Times New Roman" w:hAnsi="Sylfaen" w:cs="Times New Roman"/>
-          <w:color w:val="000000"/>
-          <w:sz w:val="21"/>
-          <w:szCs w:val="21"/>
-          <w:highlight w:val="green"/>
-        </w:rPr>
-        <w:t>հաշվարկված</w:t>
-      </w:r>
-      <w:proofErr w:type="spellEnd"/>
-      <w:r>
-        <w:rPr>
-          <w:rFonts w:ascii="Sylfaen" w:eastAsia="Times New Roman" w:hAnsi="Sylfaen" w:cs="Times New Roman"/>
-          <w:color w:val="000000"/>
-          <w:sz w:val="21"/>
-          <w:szCs w:val="21"/>
-          <w:highlight w:val="green"/>
-        </w:rPr>
-        <w:t xml:space="preserve"> </w:t>
-      </w:r>
-      <w:proofErr w:type="spellStart"/>
-      <w:r>
-        <w:rPr>
-          <w:rFonts w:ascii="Sylfaen" w:eastAsia="Times New Roman" w:hAnsi="Sylfaen" w:cs="Times New Roman"/>
-          <w:color w:val="000000"/>
-          <w:sz w:val="21"/>
-          <w:szCs w:val="21"/>
-          <w:highlight w:val="green"/>
-        </w:rPr>
-        <w:t>բնապահպանական</w:t>
-      </w:r>
-      <w:proofErr w:type="spellEnd"/>
-      <w:r>
-        <w:rPr>
-          <w:rFonts w:ascii="Sylfaen" w:eastAsia="Times New Roman" w:hAnsi="Sylfaen" w:cs="Times New Roman"/>
-          <w:color w:val="000000"/>
-          <w:sz w:val="21"/>
-          <w:szCs w:val="21"/>
-          <w:highlight w:val="green"/>
-        </w:rPr>
-        <w:t xml:space="preserve"> </w:t>
-      </w:r>
-      <w:proofErr w:type="spellStart"/>
-      <w:r>
-        <w:rPr>
-          <w:rFonts w:ascii="Sylfaen" w:eastAsia="Times New Roman" w:hAnsi="Sylfaen" w:cs="Times New Roman"/>
-          <w:color w:val="000000"/>
-          <w:sz w:val="21"/>
-          <w:szCs w:val="21"/>
-          <w:highlight w:val="green"/>
-        </w:rPr>
-        <w:t>հարկը</w:t>
-      </w:r>
-      <w:proofErr w:type="spellEnd"/>
-      <w:r>
-        <w:rPr>
-          <w:rFonts w:ascii="Sylfaen" w:eastAsia="Times New Roman" w:hAnsi="Sylfaen" w:cs="Times New Roman"/>
-          <w:color w:val="000000"/>
-          <w:sz w:val="21"/>
-          <w:szCs w:val="21"/>
-          <w:highlight w:val="green"/>
-        </w:rPr>
-        <w:t xml:space="preserve"> </w:t>
-      </w:r>
-      <w:proofErr w:type="spellStart"/>
-      <w:r>
-        <w:rPr>
-          <w:rFonts w:ascii="Sylfaen" w:eastAsia="Times New Roman" w:hAnsi="Sylfaen" w:cs="Times New Roman"/>
-          <w:color w:val="000000"/>
-          <w:sz w:val="21"/>
-          <w:szCs w:val="21"/>
-          <w:highlight w:val="green"/>
-        </w:rPr>
-        <w:t>վճարվում</w:t>
-      </w:r>
-      <w:proofErr w:type="spellEnd"/>
-      <w:r>
-        <w:rPr>
-          <w:rFonts w:ascii="Sylfaen" w:eastAsia="Times New Roman" w:hAnsi="Sylfaen" w:cs="Times New Roman"/>
-          <w:color w:val="000000"/>
-          <w:sz w:val="21"/>
-          <w:szCs w:val="21"/>
-          <w:highlight w:val="green"/>
-        </w:rPr>
-        <w:t xml:space="preserve"> է`</w:t>
+          <w:lang w:val="hy-AM"/>
+        </w:rPr>
+        <w:t>2) եթե սույն մասի 1-ին կետում նշված դեպքում տարեկան տեխնիկական զննության փոխարեն սահմանված է տեխնիկական զննության այլ պարբերականություն, ապա Օրենսգրքի 175-րդ հոդվածով սահմանված կարգով հաշվարկված բնապահպանական հարկը վճարվում է`</w:t>
       </w:r>
     </w:p>
     <w:p>
@@ -16669,6 +16222,7 @@
           <w:sz w:val="21"/>
           <w:szCs w:val="21"/>
           <w:highlight w:val="green"/>
+          <w:lang w:val="hy-AM"/>
         </w:rPr>
       </w:pPr>
       <w:r>
@@ -16678,318 +16232,9 @@
           <w:sz w:val="21"/>
           <w:szCs w:val="21"/>
           <w:highlight w:val="green"/>
-        </w:rPr>
-        <w:t xml:space="preserve">ա. </w:t>
-      </w:r>
-      <w:proofErr w:type="spellStart"/>
-      <w:proofErr w:type="gramStart"/>
-      <w:r>
-        <w:rPr>
-          <w:rFonts w:ascii="Sylfaen" w:eastAsia="Times New Roman" w:hAnsi="Sylfaen" w:cs="Times New Roman"/>
-          <w:color w:val="000000"/>
-          <w:sz w:val="21"/>
-          <w:szCs w:val="21"/>
-          <w:highlight w:val="green"/>
-        </w:rPr>
-        <w:t>հարկային</w:t>
-      </w:r>
-      <w:proofErr w:type="spellEnd"/>
-      <w:proofErr w:type="gramEnd"/>
-      <w:r>
-        <w:rPr>
-          <w:rFonts w:ascii="Sylfaen" w:eastAsia="Times New Roman" w:hAnsi="Sylfaen" w:cs="Times New Roman"/>
-          <w:color w:val="000000"/>
-          <w:sz w:val="21"/>
-          <w:szCs w:val="21"/>
-          <w:highlight w:val="green"/>
-        </w:rPr>
-        <w:t xml:space="preserve"> </w:t>
-      </w:r>
-      <w:proofErr w:type="spellStart"/>
-      <w:r>
-        <w:rPr>
-          <w:rFonts w:ascii="Sylfaen" w:eastAsia="Times New Roman" w:hAnsi="Sylfaen" w:cs="Times New Roman"/>
-          <w:color w:val="000000"/>
-          <w:sz w:val="21"/>
-          <w:szCs w:val="21"/>
-          <w:highlight w:val="green"/>
-        </w:rPr>
-        <w:t>տարվա</w:t>
-      </w:r>
-      <w:proofErr w:type="spellEnd"/>
-      <w:r>
-        <w:rPr>
-          <w:rFonts w:ascii="Sylfaen" w:eastAsia="Times New Roman" w:hAnsi="Sylfaen" w:cs="Times New Roman"/>
-          <w:color w:val="000000"/>
-          <w:sz w:val="21"/>
-          <w:szCs w:val="21"/>
-          <w:highlight w:val="green"/>
-        </w:rPr>
-        <w:t xml:space="preserve"> </w:t>
-      </w:r>
-      <w:proofErr w:type="spellStart"/>
-      <w:r>
-        <w:rPr>
-          <w:rFonts w:ascii="Sylfaen" w:eastAsia="Times New Roman" w:hAnsi="Sylfaen" w:cs="Times New Roman"/>
-          <w:color w:val="000000"/>
-          <w:sz w:val="21"/>
-          <w:szCs w:val="21"/>
-          <w:highlight w:val="green"/>
-        </w:rPr>
-        <w:t>ընթացքում</w:t>
-      </w:r>
-      <w:proofErr w:type="spellEnd"/>
-      <w:r>
-        <w:rPr>
-          <w:rFonts w:ascii="Sylfaen" w:eastAsia="Times New Roman" w:hAnsi="Sylfaen" w:cs="Times New Roman"/>
-          <w:color w:val="000000"/>
-          <w:sz w:val="21"/>
-          <w:szCs w:val="21"/>
-          <w:highlight w:val="green"/>
-        </w:rPr>
-        <w:t xml:space="preserve"> </w:t>
-      </w:r>
-      <w:proofErr w:type="spellStart"/>
-      <w:r>
-        <w:rPr>
-          <w:rFonts w:ascii="Sylfaen" w:eastAsia="Times New Roman" w:hAnsi="Sylfaen" w:cs="Times New Roman"/>
-          <w:color w:val="000000"/>
-          <w:sz w:val="21"/>
-          <w:szCs w:val="21"/>
-          <w:highlight w:val="green"/>
-        </w:rPr>
-        <w:t>երկու</w:t>
-      </w:r>
-      <w:proofErr w:type="spellEnd"/>
-      <w:r>
-        <w:rPr>
-          <w:rFonts w:ascii="Sylfaen" w:eastAsia="Times New Roman" w:hAnsi="Sylfaen" w:cs="Times New Roman"/>
-          <w:color w:val="000000"/>
-          <w:sz w:val="21"/>
-          <w:szCs w:val="21"/>
-          <w:highlight w:val="green"/>
-        </w:rPr>
-        <w:t xml:space="preserve"> </w:t>
-      </w:r>
-      <w:proofErr w:type="spellStart"/>
-      <w:r>
-        <w:rPr>
-          <w:rFonts w:ascii="Sylfaen" w:eastAsia="Times New Roman" w:hAnsi="Sylfaen" w:cs="Times New Roman"/>
-          <w:color w:val="000000"/>
-          <w:sz w:val="21"/>
-          <w:szCs w:val="21"/>
-          <w:highlight w:val="green"/>
-        </w:rPr>
-        <w:t>տեխնիկական</w:t>
-      </w:r>
-      <w:proofErr w:type="spellEnd"/>
-      <w:r>
-        <w:rPr>
-          <w:rFonts w:ascii="Sylfaen" w:eastAsia="Times New Roman" w:hAnsi="Sylfaen" w:cs="Times New Roman"/>
-          <w:color w:val="000000"/>
-          <w:sz w:val="21"/>
-          <w:szCs w:val="21"/>
-          <w:highlight w:val="green"/>
-        </w:rPr>
-        <w:t xml:space="preserve"> </w:t>
-      </w:r>
-      <w:proofErr w:type="spellStart"/>
-      <w:r>
-        <w:rPr>
-          <w:rFonts w:ascii="Sylfaen" w:eastAsia="Times New Roman" w:hAnsi="Sylfaen" w:cs="Times New Roman"/>
-          <w:color w:val="000000"/>
-          <w:sz w:val="21"/>
-          <w:szCs w:val="21"/>
-          <w:highlight w:val="green"/>
-        </w:rPr>
-        <w:t>զննություն</w:t>
-      </w:r>
-      <w:proofErr w:type="spellEnd"/>
-      <w:r>
-        <w:rPr>
-          <w:rFonts w:ascii="Sylfaen" w:eastAsia="Times New Roman" w:hAnsi="Sylfaen" w:cs="Times New Roman"/>
-          <w:color w:val="000000"/>
-          <w:sz w:val="21"/>
-          <w:szCs w:val="21"/>
-          <w:highlight w:val="green"/>
-        </w:rPr>
-        <w:t xml:space="preserve"> </w:t>
-      </w:r>
-      <w:proofErr w:type="spellStart"/>
-      <w:r>
-        <w:rPr>
-          <w:rFonts w:ascii="Sylfaen" w:eastAsia="Times New Roman" w:hAnsi="Sylfaen" w:cs="Times New Roman"/>
-          <w:color w:val="000000"/>
-          <w:sz w:val="21"/>
-          <w:szCs w:val="21"/>
-          <w:highlight w:val="green"/>
-        </w:rPr>
-        <w:t>անցնելու</w:t>
-      </w:r>
-      <w:proofErr w:type="spellEnd"/>
-      <w:r>
-        <w:rPr>
-          <w:rFonts w:ascii="Sylfaen" w:eastAsia="Times New Roman" w:hAnsi="Sylfaen" w:cs="Times New Roman"/>
-          <w:color w:val="000000"/>
-          <w:sz w:val="21"/>
-          <w:szCs w:val="21"/>
-          <w:highlight w:val="green"/>
-        </w:rPr>
-        <w:t xml:space="preserve"> </w:t>
-      </w:r>
-      <w:proofErr w:type="spellStart"/>
-      <w:r>
-        <w:rPr>
-          <w:rFonts w:ascii="Sylfaen" w:eastAsia="Times New Roman" w:hAnsi="Sylfaen" w:cs="Times New Roman"/>
-          <w:color w:val="000000"/>
-          <w:sz w:val="21"/>
-          <w:szCs w:val="21"/>
-          <w:highlight w:val="green"/>
-        </w:rPr>
-        <w:t>դեպքում</w:t>
-      </w:r>
-      <w:proofErr w:type="spellEnd"/>
-      <w:r>
-        <w:rPr>
-          <w:rFonts w:ascii="Sylfaen" w:eastAsia="Times New Roman" w:hAnsi="Sylfaen" w:cs="Times New Roman"/>
-          <w:color w:val="000000"/>
-          <w:sz w:val="21"/>
-          <w:szCs w:val="21"/>
-          <w:highlight w:val="green"/>
-        </w:rPr>
-        <w:t xml:space="preserve">` </w:t>
-      </w:r>
-      <w:proofErr w:type="spellStart"/>
-      <w:r>
-        <w:rPr>
-          <w:rFonts w:ascii="Sylfaen" w:eastAsia="Times New Roman" w:hAnsi="Sylfaen" w:cs="Times New Roman"/>
-          <w:color w:val="000000"/>
-          <w:sz w:val="21"/>
-          <w:szCs w:val="21"/>
-          <w:highlight w:val="green"/>
-        </w:rPr>
-        <w:t>մինչև</w:t>
-      </w:r>
-      <w:proofErr w:type="spellEnd"/>
-      <w:r>
-        <w:rPr>
-          <w:rFonts w:ascii="Sylfaen" w:eastAsia="Times New Roman" w:hAnsi="Sylfaen" w:cs="Times New Roman"/>
-          <w:color w:val="000000"/>
-          <w:sz w:val="21"/>
-          <w:szCs w:val="21"/>
-          <w:highlight w:val="green"/>
-        </w:rPr>
-        <w:t xml:space="preserve"> </w:t>
-      </w:r>
-      <w:proofErr w:type="spellStart"/>
-      <w:r>
-        <w:rPr>
-          <w:rFonts w:ascii="Sylfaen" w:eastAsia="Times New Roman" w:hAnsi="Sylfaen" w:cs="Times New Roman"/>
-          <w:color w:val="000000"/>
-          <w:sz w:val="21"/>
-          <w:szCs w:val="21"/>
-          <w:highlight w:val="green"/>
-        </w:rPr>
-        <w:t>հարկային</w:t>
-      </w:r>
-      <w:proofErr w:type="spellEnd"/>
-      <w:r>
-        <w:rPr>
-          <w:rFonts w:ascii="Sylfaen" w:eastAsia="Times New Roman" w:hAnsi="Sylfaen" w:cs="Times New Roman"/>
-          <w:color w:val="000000"/>
-          <w:sz w:val="21"/>
-          <w:szCs w:val="21"/>
-          <w:highlight w:val="green"/>
-        </w:rPr>
-        <w:t xml:space="preserve"> </w:t>
-      </w:r>
-      <w:proofErr w:type="spellStart"/>
-      <w:r>
-        <w:rPr>
-          <w:rFonts w:ascii="Sylfaen" w:eastAsia="Times New Roman" w:hAnsi="Sylfaen" w:cs="Times New Roman"/>
-          <w:color w:val="000000"/>
-          <w:sz w:val="21"/>
-          <w:szCs w:val="21"/>
-          <w:highlight w:val="green"/>
-        </w:rPr>
-        <w:t>տարվա</w:t>
-      </w:r>
-      <w:proofErr w:type="spellEnd"/>
-      <w:r>
-        <w:rPr>
-          <w:rFonts w:ascii="Sylfaen" w:eastAsia="Times New Roman" w:hAnsi="Sylfaen" w:cs="Times New Roman"/>
-          <w:color w:val="000000"/>
-          <w:sz w:val="21"/>
-          <w:szCs w:val="21"/>
-          <w:highlight w:val="green"/>
-        </w:rPr>
-        <w:t xml:space="preserve"> </w:t>
-      </w:r>
-      <w:proofErr w:type="spellStart"/>
-      <w:r>
-        <w:rPr>
-          <w:rFonts w:ascii="Sylfaen" w:eastAsia="Times New Roman" w:hAnsi="Sylfaen" w:cs="Times New Roman"/>
-          <w:color w:val="000000"/>
-          <w:sz w:val="21"/>
-          <w:szCs w:val="21"/>
-          <w:highlight w:val="green"/>
-        </w:rPr>
-        <w:t>երկրորդ</w:t>
-      </w:r>
-      <w:proofErr w:type="spellEnd"/>
-      <w:r>
-        <w:rPr>
-          <w:rFonts w:ascii="Sylfaen" w:eastAsia="Times New Roman" w:hAnsi="Sylfaen" w:cs="Times New Roman"/>
-          <w:color w:val="000000"/>
-          <w:sz w:val="21"/>
-          <w:szCs w:val="21"/>
-          <w:highlight w:val="green"/>
-        </w:rPr>
-        <w:t xml:space="preserve"> </w:t>
-      </w:r>
-      <w:proofErr w:type="spellStart"/>
-      <w:r>
-        <w:rPr>
-          <w:rFonts w:ascii="Sylfaen" w:eastAsia="Times New Roman" w:hAnsi="Sylfaen" w:cs="Times New Roman"/>
-          <w:color w:val="000000"/>
-          <w:sz w:val="21"/>
-          <w:szCs w:val="21"/>
-          <w:highlight w:val="green"/>
-        </w:rPr>
-        <w:t>տեխնիկական</w:t>
-      </w:r>
-      <w:proofErr w:type="spellEnd"/>
-      <w:r>
-        <w:rPr>
-          <w:rFonts w:ascii="Sylfaen" w:eastAsia="Times New Roman" w:hAnsi="Sylfaen" w:cs="Times New Roman"/>
-          <w:color w:val="000000"/>
-          <w:sz w:val="21"/>
-          <w:szCs w:val="21"/>
-          <w:highlight w:val="green"/>
-        </w:rPr>
-        <w:t xml:space="preserve"> </w:t>
-      </w:r>
-      <w:proofErr w:type="spellStart"/>
-      <w:r>
-        <w:rPr>
-          <w:rFonts w:ascii="Sylfaen" w:eastAsia="Times New Roman" w:hAnsi="Sylfaen" w:cs="Times New Roman"/>
-          <w:color w:val="000000"/>
-          <w:sz w:val="21"/>
-          <w:szCs w:val="21"/>
-          <w:highlight w:val="green"/>
-        </w:rPr>
-        <w:t>զննությունը</w:t>
-      </w:r>
-      <w:proofErr w:type="spellEnd"/>
-      <w:r>
-        <w:rPr>
-          <w:rFonts w:ascii="Sylfaen" w:eastAsia="Times New Roman" w:hAnsi="Sylfaen" w:cs="Times New Roman"/>
-          <w:color w:val="000000"/>
-          <w:sz w:val="21"/>
-          <w:szCs w:val="21"/>
-          <w:highlight w:val="green"/>
-        </w:rPr>
-        <w:t>,</w:t>
+          <w:lang w:val="hy-AM"/>
+        </w:rPr>
+        <w:t>ա. հարկային տարվա ընթացքում երկու տեխնիկական զննություն անցնելու դեպքում` մինչև հարկային տարվա երկրորդ տեխնիկական զննությունը,</w:t>
       </w:r>
     </w:p>
     <w:p>
@@ -17002,6 +16247,7 @@
           <w:color w:val="000000"/>
           <w:sz w:val="21"/>
           <w:szCs w:val="21"/>
+          <w:lang w:val="hy-AM"/>
         </w:rPr>
       </w:pPr>
       <w:r>
@@ -17011,494 +16257,9 @@
           <w:sz w:val="21"/>
           <w:szCs w:val="21"/>
           <w:highlight w:val="green"/>
-        </w:rPr>
-        <w:t xml:space="preserve">բ. </w:t>
-      </w:r>
-      <w:proofErr w:type="spellStart"/>
-      <w:proofErr w:type="gramStart"/>
-      <w:r>
-        <w:rPr>
-          <w:rFonts w:ascii="Sylfaen" w:eastAsia="Times New Roman" w:hAnsi="Sylfaen" w:cs="Times New Roman"/>
-          <w:color w:val="000000"/>
-          <w:sz w:val="21"/>
-          <w:szCs w:val="21"/>
-          <w:highlight w:val="green"/>
-        </w:rPr>
-        <w:t>երկու</w:t>
-      </w:r>
-      <w:proofErr w:type="spellEnd"/>
-      <w:proofErr w:type="gramEnd"/>
-      <w:r>
-        <w:rPr>
-          <w:rFonts w:ascii="Sylfaen" w:eastAsia="Times New Roman" w:hAnsi="Sylfaen" w:cs="Times New Roman"/>
-          <w:color w:val="000000"/>
-          <w:sz w:val="21"/>
-          <w:szCs w:val="21"/>
-          <w:highlight w:val="green"/>
-        </w:rPr>
-        <w:t xml:space="preserve"> </w:t>
-      </w:r>
-      <w:proofErr w:type="spellStart"/>
-      <w:r>
-        <w:rPr>
-          <w:rFonts w:ascii="Sylfaen" w:eastAsia="Times New Roman" w:hAnsi="Sylfaen" w:cs="Times New Roman"/>
-          <w:color w:val="000000"/>
-          <w:sz w:val="21"/>
-          <w:szCs w:val="21"/>
-          <w:highlight w:val="green"/>
-        </w:rPr>
-        <w:t>հարկային</w:t>
-      </w:r>
-      <w:proofErr w:type="spellEnd"/>
-      <w:r>
-        <w:rPr>
-          <w:rFonts w:ascii="Sylfaen" w:eastAsia="Times New Roman" w:hAnsi="Sylfaen" w:cs="Times New Roman"/>
-          <w:color w:val="000000"/>
-          <w:sz w:val="21"/>
-          <w:szCs w:val="21"/>
-          <w:highlight w:val="green"/>
-        </w:rPr>
-        <w:t xml:space="preserve"> </w:t>
-      </w:r>
-      <w:proofErr w:type="spellStart"/>
-      <w:r>
-        <w:rPr>
-          <w:rFonts w:ascii="Sylfaen" w:eastAsia="Times New Roman" w:hAnsi="Sylfaen" w:cs="Times New Roman"/>
-          <w:color w:val="000000"/>
-          <w:sz w:val="21"/>
-          <w:szCs w:val="21"/>
-          <w:highlight w:val="green"/>
-        </w:rPr>
-        <w:t>տարվա</w:t>
-      </w:r>
-      <w:proofErr w:type="spellEnd"/>
-      <w:r>
-        <w:rPr>
-          <w:rFonts w:ascii="Sylfaen" w:eastAsia="Times New Roman" w:hAnsi="Sylfaen" w:cs="Times New Roman"/>
-          <w:color w:val="000000"/>
-          <w:sz w:val="21"/>
-          <w:szCs w:val="21"/>
-          <w:highlight w:val="green"/>
-        </w:rPr>
-        <w:t xml:space="preserve"> </w:t>
-      </w:r>
-      <w:proofErr w:type="spellStart"/>
-      <w:r>
-        <w:rPr>
-          <w:rFonts w:ascii="Sylfaen" w:eastAsia="Times New Roman" w:hAnsi="Sylfaen" w:cs="Times New Roman"/>
-          <w:color w:val="000000"/>
-          <w:sz w:val="21"/>
-          <w:szCs w:val="21"/>
-          <w:highlight w:val="green"/>
-        </w:rPr>
-        <w:t>ընթացքում</w:t>
-      </w:r>
-      <w:proofErr w:type="spellEnd"/>
-      <w:r>
-        <w:rPr>
-          <w:rFonts w:ascii="Sylfaen" w:eastAsia="Times New Roman" w:hAnsi="Sylfaen" w:cs="Times New Roman"/>
-          <w:color w:val="000000"/>
-          <w:sz w:val="21"/>
-          <w:szCs w:val="21"/>
-          <w:highlight w:val="green"/>
-        </w:rPr>
-        <w:t xml:space="preserve"> </w:t>
-      </w:r>
-      <w:proofErr w:type="spellStart"/>
-      <w:r>
-        <w:rPr>
-          <w:rFonts w:ascii="Sylfaen" w:eastAsia="Times New Roman" w:hAnsi="Sylfaen" w:cs="Times New Roman"/>
-          <w:color w:val="000000"/>
-          <w:sz w:val="21"/>
-          <w:szCs w:val="21"/>
-          <w:highlight w:val="green"/>
-        </w:rPr>
-        <w:t>մեկ</w:t>
-      </w:r>
-      <w:proofErr w:type="spellEnd"/>
-      <w:r>
-        <w:rPr>
-          <w:rFonts w:ascii="Sylfaen" w:eastAsia="Times New Roman" w:hAnsi="Sylfaen" w:cs="Times New Roman"/>
-          <w:color w:val="000000"/>
-          <w:sz w:val="21"/>
-          <w:szCs w:val="21"/>
-          <w:highlight w:val="green"/>
-        </w:rPr>
-        <w:t xml:space="preserve"> </w:t>
-      </w:r>
-      <w:proofErr w:type="spellStart"/>
-      <w:r>
-        <w:rPr>
-          <w:rFonts w:ascii="Sylfaen" w:eastAsia="Times New Roman" w:hAnsi="Sylfaen" w:cs="Times New Roman"/>
-          <w:color w:val="000000"/>
-          <w:sz w:val="21"/>
-          <w:szCs w:val="21"/>
-          <w:highlight w:val="green"/>
-        </w:rPr>
-        <w:t>տեխնիկական</w:t>
-      </w:r>
-      <w:proofErr w:type="spellEnd"/>
-      <w:r>
-        <w:rPr>
-          <w:rFonts w:ascii="Sylfaen" w:eastAsia="Times New Roman" w:hAnsi="Sylfaen" w:cs="Times New Roman"/>
-          <w:color w:val="000000"/>
-          <w:sz w:val="21"/>
-          <w:szCs w:val="21"/>
-          <w:highlight w:val="green"/>
-        </w:rPr>
-        <w:t xml:space="preserve"> </w:t>
-      </w:r>
-      <w:proofErr w:type="spellStart"/>
-      <w:r>
-        <w:rPr>
-          <w:rFonts w:ascii="Sylfaen" w:eastAsia="Times New Roman" w:hAnsi="Sylfaen" w:cs="Times New Roman"/>
-          <w:color w:val="000000"/>
-          <w:sz w:val="21"/>
-          <w:szCs w:val="21"/>
-          <w:highlight w:val="green"/>
-        </w:rPr>
-        <w:t>զննություն</w:t>
-      </w:r>
-      <w:proofErr w:type="spellEnd"/>
-      <w:r>
-        <w:rPr>
-          <w:rFonts w:ascii="Sylfaen" w:eastAsia="Times New Roman" w:hAnsi="Sylfaen" w:cs="Times New Roman"/>
-          <w:color w:val="000000"/>
-          <w:sz w:val="21"/>
-          <w:szCs w:val="21"/>
-          <w:highlight w:val="green"/>
-        </w:rPr>
-        <w:t xml:space="preserve"> </w:t>
-      </w:r>
-      <w:proofErr w:type="spellStart"/>
-      <w:r>
-        <w:rPr>
-          <w:rFonts w:ascii="Sylfaen" w:eastAsia="Times New Roman" w:hAnsi="Sylfaen" w:cs="Times New Roman"/>
-          <w:color w:val="000000"/>
-          <w:sz w:val="21"/>
-          <w:szCs w:val="21"/>
-          <w:highlight w:val="green"/>
-        </w:rPr>
-        <w:t>անցնելու</w:t>
-      </w:r>
-      <w:proofErr w:type="spellEnd"/>
-      <w:r>
-        <w:rPr>
-          <w:rFonts w:ascii="Sylfaen" w:eastAsia="Times New Roman" w:hAnsi="Sylfaen" w:cs="Times New Roman"/>
-          <w:color w:val="000000"/>
-          <w:sz w:val="21"/>
-          <w:szCs w:val="21"/>
-          <w:highlight w:val="green"/>
-        </w:rPr>
-        <w:t xml:space="preserve"> </w:t>
-      </w:r>
-      <w:proofErr w:type="spellStart"/>
-      <w:r>
-        <w:rPr>
-          <w:rFonts w:ascii="Sylfaen" w:eastAsia="Times New Roman" w:hAnsi="Sylfaen" w:cs="Times New Roman"/>
-          <w:color w:val="000000"/>
-          <w:sz w:val="21"/>
-          <w:szCs w:val="21"/>
-          <w:highlight w:val="green"/>
-        </w:rPr>
-        <w:t>դեպքում</w:t>
-      </w:r>
-      <w:proofErr w:type="spellEnd"/>
-      <w:r>
-        <w:rPr>
-          <w:rFonts w:ascii="Sylfaen" w:eastAsia="Times New Roman" w:hAnsi="Sylfaen" w:cs="Times New Roman"/>
-          <w:color w:val="000000"/>
-          <w:sz w:val="21"/>
-          <w:szCs w:val="21"/>
-          <w:highlight w:val="green"/>
-        </w:rPr>
-        <w:t xml:space="preserve">` </w:t>
-      </w:r>
-      <w:proofErr w:type="spellStart"/>
-      <w:r>
-        <w:rPr>
-          <w:rFonts w:ascii="Sylfaen" w:eastAsia="Times New Roman" w:hAnsi="Sylfaen" w:cs="Times New Roman"/>
-          <w:color w:val="000000"/>
-          <w:sz w:val="21"/>
-          <w:szCs w:val="21"/>
-          <w:highlight w:val="green"/>
-        </w:rPr>
-        <w:t>երկու</w:t>
-      </w:r>
-      <w:proofErr w:type="spellEnd"/>
-      <w:r>
-        <w:rPr>
-          <w:rFonts w:ascii="Sylfaen" w:eastAsia="Times New Roman" w:hAnsi="Sylfaen" w:cs="Times New Roman"/>
-          <w:color w:val="000000"/>
-          <w:sz w:val="21"/>
-          <w:szCs w:val="21"/>
-          <w:highlight w:val="green"/>
-        </w:rPr>
-        <w:t xml:space="preserve"> </w:t>
-      </w:r>
-      <w:proofErr w:type="spellStart"/>
-      <w:r>
-        <w:rPr>
-          <w:rFonts w:ascii="Sylfaen" w:eastAsia="Times New Roman" w:hAnsi="Sylfaen" w:cs="Times New Roman"/>
-          <w:color w:val="000000"/>
-          <w:sz w:val="21"/>
-          <w:szCs w:val="21"/>
-          <w:highlight w:val="green"/>
-        </w:rPr>
-        <w:t>հարկային</w:t>
-      </w:r>
-      <w:proofErr w:type="spellEnd"/>
-      <w:r>
-        <w:rPr>
-          <w:rFonts w:ascii="Sylfaen" w:eastAsia="Times New Roman" w:hAnsi="Sylfaen" w:cs="Times New Roman"/>
-          <w:color w:val="000000"/>
-          <w:sz w:val="21"/>
-          <w:szCs w:val="21"/>
-          <w:highlight w:val="green"/>
-        </w:rPr>
-        <w:t xml:space="preserve"> </w:t>
-      </w:r>
-      <w:proofErr w:type="spellStart"/>
-      <w:r>
-        <w:rPr>
-          <w:rFonts w:ascii="Sylfaen" w:eastAsia="Times New Roman" w:hAnsi="Sylfaen" w:cs="Times New Roman"/>
-          <w:color w:val="000000"/>
-          <w:sz w:val="21"/>
-          <w:szCs w:val="21"/>
-          <w:highlight w:val="green"/>
-        </w:rPr>
-        <w:t>տարիների</w:t>
-      </w:r>
-      <w:proofErr w:type="spellEnd"/>
-      <w:r>
-        <w:rPr>
-          <w:rFonts w:ascii="Sylfaen" w:eastAsia="Times New Roman" w:hAnsi="Sylfaen" w:cs="Times New Roman"/>
-          <w:color w:val="000000"/>
-          <w:sz w:val="21"/>
-          <w:szCs w:val="21"/>
-          <w:highlight w:val="green"/>
-        </w:rPr>
-        <w:t xml:space="preserve"> </w:t>
-      </w:r>
-      <w:proofErr w:type="spellStart"/>
-      <w:r>
-        <w:rPr>
-          <w:rFonts w:ascii="Sylfaen" w:eastAsia="Times New Roman" w:hAnsi="Sylfaen" w:cs="Times New Roman"/>
-          <w:color w:val="000000"/>
-          <w:sz w:val="21"/>
-          <w:szCs w:val="21"/>
-          <w:highlight w:val="green"/>
-        </w:rPr>
-        <w:t>տարեկան</w:t>
-      </w:r>
-      <w:proofErr w:type="spellEnd"/>
-      <w:r>
-        <w:rPr>
-          <w:rFonts w:ascii="Sylfaen" w:eastAsia="Times New Roman" w:hAnsi="Sylfaen" w:cs="Times New Roman"/>
-          <w:color w:val="000000"/>
-          <w:sz w:val="21"/>
-          <w:szCs w:val="21"/>
-          <w:highlight w:val="green"/>
-        </w:rPr>
-        <w:t xml:space="preserve"> </w:t>
-      </w:r>
-      <w:proofErr w:type="spellStart"/>
-      <w:r>
-        <w:rPr>
-          <w:rFonts w:ascii="Sylfaen" w:eastAsia="Times New Roman" w:hAnsi="Sylfaen" w:cs="Times New Roman"/>
-          <w:color w:val="000000"/>
-          <w:sz w:val="21"/>
-          <w:szCs w:val="21"/>
-          <w:highlight w:val="green"/>
-        </w:rPr>
-        <w:t>բնապահպանական</w:t>
-      </w:r>
-      <w:proofErr w:type="spellEnd"/>
-      <w:r>
-        <w:rPr>
-          <w:rFonts w:ascii="Sylfaen" w:eastAsia="Times New Roman" w:hAnsi="Sylfaen" w:cs="Times New Roman"/>
-          <w:color w:val="000000"/>
-          <w:sz w:val="21"/>
-          <w:szCs w:val="21"/>
-          <w:highlight w:val="green"/>
-        </w:rPr>
-        <w:t xml:space="preserve"> </w:t>
-      </w:r>
-      <w:proofErr w:type="spellStart"/>
-      <w:r>
-        <w:rPr>
-          <w:rFonts w:ascii="Sylfaen" w:eastAsia="Times New Roman" w:hAnsi="Sylfaen" w:cs="Times New Roman"/>
-          <w:color w:val="000000"/>
-          <w:sz w:val="21"/>
-          <w:szCs w:val="21"/>
-          <w:highlight w:val="green"/>
-        </w:rPr>
-        <w:t>հարկի</w:t>
-      </w:r>
-      <w:proofErr w:type="spellEnd"/>
-      <w:r>
-        <w:rPr>
-          <w:rFonts w:ascii="Sylfaen" w:eastAsia="Times New Roman" w:hAnsi="Sylfaen" w:cs="Times New Roman"/>
-          <w:color w:val="000000"/>
-          <w:sz w:val="21"/>
-          <w:szCs w:val="21"/>
-          <w:highlight w:val="green"/>
-        </w:rPr>
-        <w:t xml:space="preserve"> </w:t>
-      </w:r>
-      <w:proofErr w:type="spellStart"/>
-      <w:r>
-        <w:rPr>
-          <w:rFonts w:ascii="Sylfaen" w:eastAsia="Times New Roman" w:hAnsi="Sylfaen" w:cs="Times New Roman"/>
-          <w:color w:val="000000"/>
-          <w:sz w:val="21"/>
-          <w:szCs w:val="21"/>
-          <w:highlight w:val="green"/>
-        </w:rPr>
-        <w:t>գումարների</w:t>
-      </w:r>
-      <w:proofErr w:type="spellEnd"/>
-      <w:r>
-        <w:rPr>
-          <w:rFonts w:ascii="Sylfaen" w:eastAsia="Times New Roman" w:hAnsi="Sylfaen" w:cs="Times New Roman"/>
-          <w:color w:val="000000"/>
-          <w:sz w:val="21"/>
-          <w:szCs w:val="21"/>
-          <w:highlight w:val="green"/>
-        </w:rPr>
-        <w:t xml:space="preserve"> </w:t>
-      </w:r>
-      <w:proofErr w:type="spellStart"/>
-      <w:r>
-        <w:rPr>
-          <w:rFonts w:ascii="Sylfaen" w:eastAsia="Times New Roman" w:hAnsi="Sylfaen" w:cs="Times New Roman"/>
-          <w:color w:val="000000"/>
-          <w:sz w:val="21"/>
-          <w:szCs w:val="21"/>
-          <w:highlight w:val="green"/>
-        </w:rPr>
-        <w:t>հանրագումարի</w:t>
-      </w:r>
-      <w:proofErr w:type="spellEnd"/>
-      <w:r>
-        <w:rPr>
-          <w:rFonts w:ascii="Sylfaen" w:eastAsia="Times New Roman" w:hAnsi="Sylfaen" w:cs="Times New Roman"/>
-          <w:color w:val="000000"/>
-          <w:sz w:val="21"/>
-          <w:szCs w:val="21"/>
-          <w:highlight w:val="green"/>
-        </w:rPr>
-        <w:t xml:space="preserve"> </w:t>
-      </w:r>
-      <w:proofErr w:type="spellStart"/>
-      <w:r>
-        <w:rPr>
-          <w:rFonts w:ascii="Sylfaen" w:eastAsia="Times New Roman" w:hAnsi="Sylfaen" w:cs="Times New Roman"/>
-          <w:color w:val="000000"/>
-          <w:sz w:val="21"/>
-          <w:szCs w:val="21"/>
-          <w:highlight w:val="green"/>
-        </w:rPr>
-        <w:t>չափով</w:t>
-      </w:r>
-      <w:proofErr w:type="spellEnd"/>
-      <w:r>
-        <w:rPr>
-          <w:rFonts w:ascii="Sylfaen" w:eastAsia="Times New Roman" w:hAnsi="Sylfaen" w:cs="Times New Roman"/>
-          <w:color w:val="000000"/>
-          <w:sz w:val="21"/>
-          <w:szCs w:val="21"/>
-          <w:highlight w:val="green"/>
-        </w:rPr>
-        <w:t xml:space="preserve">` </w:t>
-      </w:r>
-      <w:proofErr w:type="spellStart"/>
-      <w:r>
-        <w:rPr>
-          <w:rFonts w:ascii="Sylfaen" w:eastAsia="Times New Roman" w:hAnsi="Sylfaen" w:cs="Times New Roman"/>
-          <w:color w:val="000000"/>
-          <w:sz w:val="21"/>
-          <w:szCs w:val="21"/>
-          <w:highlight w:val="green"/>
-        </w:rPr>
-        <w:t>մինչև</w:t>
-      </w:r>
-      <w:proofErr w:type="spellEnd"/>
-      <w:r>
-        <w:rPr>
-          <w:rFonts w:ascii="Sylfaen" w:eastAsia="Times New Roman" w:hAnsi="Sylfaen" w:cs="Times New Roman"/>
-          <w:color w:val="000000"/>
-          <w:sz w:val="21"/>
-          <w:szCs w:val="21"/>
-          <w:highlight w:val="green"/>
-        </w:rPr>
-        <w:t xml:space="preserve"> </w:t>
-      </w:r>
-      <w:proofErr w:type="spellStart"/>
-      <w:r>
-        <w:rPr>
-          <w:rFonts w:ascii="Sylfaen" w:eastAsia="Times New Roman" w:hAnsi="Sylfaen" w:cs="Times New Roman"/>
-          <w:color w:val="000000"/>
-          <w:sz w:val="21"/>
-          <w:szCs w:val="21"/>
-          <w:highlight w:val="green"/>
-        </w:rPr>
-        <w:t>յուրաքանչյուր</w:t>
-      </w:r>
-      <w:proofErr w:type="spellEnd"/>
-      <w:r>
-        <w:rPr>
-          <w:rFonts w:ascii="Sylfaen" w:eastAsia="Times New Roman" w:hAnsi="Sylfaen" w:cs="Times New Roman"/>
-          <w:color w:val="000000"/>
-          <w:sz w:val="21"/>
-          <w:szCs w:val="21"/>
-          <w:highlight w:val="green"/>
-        </w:rPr>
-        <w:t xml:space="preserve"> </w:t>
-      </w:r>
-      <w:proofErr w:type="spellStart"/>
-      <w:r>
-        <w:rPr>
-          <w:rFonts w:ascii="Sylfaen" w:eastAsia="Times New Roman" w:hAnsi="Sylfaen" w:cs="Times New Roman"/>
-          <w:color w:val="000000"/>
-          <w:sz w:val="21"/>
-          <w:szCs w:val="21"/>
-          <w:highlight w:val="green"/>
-        </w:rPr>
-        <w:t>տեխնիկական</w:t>
-      </w:r>
-      <w:proofErr w:type="spellEnd"/>
-      <w:r>
-        <w:rPr>
-          <w:rFonts w:ascii="Sylfaen" w:eastAsia="Times New Roman" w:hAnsi="Sylfaen" w:cs="Times New Roman"/>
-          <w:color w:val="000000"/>
-          <w:sz w:val="21"/>
-          <w:szCs w:val="21"/>
-          <w:highlight w:val="green"/>
-        </w:rPr>
-        <w:t xml:space="preserve"> </w:t>
-      </w:r>
-      <w:proofErr w:type="spellStart"/>
-      <w:r>
-        <w:rPr>
-          <w:rFonts w:ascii="Sylfaen" w:eastAsia="Times New Roman" w:hAnsi="Sylfaen" w:cs="Times New Roman"/>
-          <w:color w:val="000000"/>
-          <w:sz w:val="21"/>
-          <w:szCs w:val="21"/>
-          <w:highlight w:val="green"/>
-        </w:rPr>
-        <w:t>զննությունը</w:t>
-      </w:r>
-      <w:proofErr w:type="spellEnd"/>
-      <w:r>
-        <w:rPr>
-          <w:rFonts w:ascii="Sylfaen" w:eastAsia="Times New Roman" w:hAnsi="Sylfaen" w:cs="Times New Roman"/>
-          <w:color w:val="000000"/>
-          <w:sz w:val="21"/>
-          <w:szCs w:val="21"/>
-          <w:highlight w:val="green"/>
-        </w:rPr>
-        <w:t>.</w:t>
+          <w:lang w:val="hy-AM"/>
+        </w:rPr>
+        <w:t>բ. երկու հարկային տարվա ընթացքում մեկ տեխնիկական զննություն անցնելու դեպքում` երկու հարկային տարիների տարեկան բնապահպանական հարկի գումարների հանրագումարի չափով` մինչև յուրաքանչյուր տեխնիկական զննությունը.</w:t>
       </w:r>
     </w:p>
     <w:p>
@@ -17511,6 +16272,7 @@
           <w:color w:val="000000"/>
           <w:sz w:val="21"/>
           <w:szCs w:val="21"/>
+          <w:lang w:val="hy-AM"/>
         </w:rPr>
       </w:pPr>
       <w:r>
@@ -17520,910 +16282,9 @@
           <w:sz w:val="21"/>
           <w:szCs w:val="21"/>
           <w:highlight w:val="green"/>
-        </w:rPr>
-        <w:t xml:space="preserve">3) </w:t>
-      </w:r>
-      <w:proofErr w:type="spellStart"/>
-      <w:r>
-        <w:rPr>
-          <w:rFonts w:ascii="Sylfaen" w:eastAsia="Times New Roman" w:hAnsi="Sylfaen" w:cs="Times New Roman"/>
-          <w:color w:val="000000"/>
-          <w:sz w:val="21"/>
-          <w:szCs w:val="21"/>
-          <w:highlight w:val="green"/>
-        </w:rPr>
-        <w:t>Հայաստանի</w:t>
-      </w:r>
-      <w:proofErr w:type="spellEnd"/>
-      <w:r>
-        <w:rPr>
-          <w:rFonts w:ascii="Sylfaen" w:eastAsia="Times New Roman" w:hAnsi="Sylfaen" w:cs="Times New Roman"/>
-          <w:color w:val="000000"/>
-          <w:sz w:val="21"/>
-          <w:szCs w:val="21"/>
-          <w:highlight w:val="green"/>
-        </w:rPr>
-        <w:t xml:space="preserve"> </w:t>
-      </w:r>
-      <w:proofErr w:type="spellStart"/>
-      <w:r>
-        <w:rPr>
-          <w:rFonts w:ascii="Sylfaen" w:eastAsia="Times New Roman" w:hAnsi="Sylfaen" w:cs="Times New Roman"/>
-          <w:color w:val="000000"/>
-          <w:sz w:val="21"/>
-          <w:szCs w:val="21"/>
-          <w:highlight w:val="green"/>
-        </w:rPr>
-        <w:t>Հանրապետությունում</w:t>
-      </w:r>
-      <w:proofErr w:type="spellEnd"/>
-      <w:r>
-        <w:rPr>
-          <w:rFonts w:ascii="Sylfaen" w:eastAsia="Times New Roman" w:hAnsi="Sylfaen" w:cs="Times New Roman"/>
-          <w:color w:val="000000"/>
-          <w:sz w:val="21"/>
-          <w:szCs w:val="21"/>
-          <w:highlight w:val="green"/>
-        </w:rPr>
-        <w:t xml:space="preserve"> </w:t>
-      </w:r>
-      <w:proofErr w:type="spellStart"/>
-      <w:r>
-        <w:rPr>
-          <w:rFonts w:ascii="Sylfaen" w:eastAsia="Times New Roman" w:hAnsi="Sylfaen" w:cs="Times New Roman"/>
-          <w:color w:val="000000"/>
-          <w:sz w:val="21"/>
-          <w:szCs w:val="21"/>
-          <w:highlight w:val="green"/>
-        </w:rPr>
-        <w:t>գրանցված</w:t>
-      </w:r>
-      <w:proofErr w:type="spellEnd"/>
-      <w:r>
-        <w:rPr>
-          <w:rFonts w:ascii="Sylfaen" w:eastAsia="Times New Roman" w:hAnsi="Sylfaen" w:cs="Times New Roman"/>
-          <w:color w:val="000000"/>
-          <w:sz w:val="21"/>
-          <w:szCs w:val="21"/>
-          <w:highlight w:val="green"/>
-        </w:rPr>
-        <w:t xml:space="preserve"> (</w:t>
-      </w:r>
-      <w:proofErr w:type="spellStart"/>
-      <w:r>
-        <w:rPr>
-          <w:rFonts w:ascii="Sylfaen" w:eastAsia="Times New Roman" w:hAnsi="Sylfaen" w:cs="Times New Roman"/>
-          <w:color w:val="000000"/>
-          <w:sz w:val="21"/>
-          <w:szCs w:val="21"/>
-          <w:highlight w:val="green"/>
-        </w:rPr>
-        <w:t>հաշվառված</w:t>
-      </w:r>
-      <w:proofErr w:type="spellEnd"/>
-      <w:r>
-        <w:rPr>
-          <w:rFonts w:ascii="Sylfaen" w:eastAsia="Times New Roman" w:hAnsi="Sylfaen" w:cs="Times New Roman"/>
-          <w:color w:val="000000"/>
-          <w:sz w:val="21"/>
-          <w:szCs w:val="21"/>
-          <w:highlight w:val="green"/>
-        </w:rPr>
-        <w:t xml:space="preserve">) և </w:t>
-      </w:r>
-      <w:proofErr w:type="spellStart"/>
-      <w:r>
-        <w:rPr>
-          <w:rFonts w:ascii="Sylfaen" w:eastAsia="Times New Roman" w:hAnsi="Sylfaen" w:cs="Times New Roman"/>
-          <w:color w:val="000000"/>
-          <w:sz w:val="21"/>
-          <w:szCs w:val="21"/>
-          <w:highlight w:val="green"/>
-        </w:rPr>
-        <w:t>շահագործվող</w:t>
-      </w:r>
-      <w:proofErr w:type="spellEnd"/>
-      <w:r>
-        <w:rPr>
-          <w:rFonts w:ascii="Sylfaen" w:eastAsia="Times New Roman" w:hAnsi="Sylfaen" w:cs="Times New Roman"/>
-          <w:color w:val="000000"/>
-          <w:sz w:val="21"/>
-          <w:szCs w:val="21"/>
-          <w:highlight w:val="green"/>
-        </w:rPr>
-        <w:t xml:space="preserve"> </w:t>
-      </w:r>
-      <w:proofErr w:type="spellStart"/>
-      <w:r>
-        <w:rPr>
-          <w:rFonts w:ascii="Sylfaen" w:eastAsia="Times New Roman" w:hAnsi="Sylfaen" w:cs="Times New Roman"/>
-          <w:color w:val="000000"/>
-          <w:sz w:val="21"/>
-          <w:szCs w:val="21"/>
-          <w:highlight w:val="green"/>
-        </w:rPr>
-        <w:t>այն</w:t>
-      </w:r>
-      <w:proofErr w:type="spellEnd"/>
-      <w:r>
-        <w:rPr>
-          <w:rFonts w:ascii="Sylfaen" w:eastAsia="Times New Roman" w:hAnsi="Sylfaen" w:cs="Times New Roman"/>
-          <w:color w:val="000000"/>
-          <w:sz w:val="21"/>
-          <w:szCs w:val="21"/>
-          <w:highlight w:val="green"/>
-        </w:rPr>
-        <w:t xml:space="preserve"> </w:t>
-      </w:r>
-      <w:proofErr w:type="spellStart"/>
-      <w:r>
-        <w:rPr>
-          <w:rFonts w:ascii="Sylfaen" w:eastAsia="Times New Roman" w:hAnsi="Sylfaen" w:cs="Times New Roman"/>
-          <w:color w:val="000000"/>
-          <w:sz w:val="21"/>
-          <w:szCs w:val="21"/>
-          <w:highlight w:val="green"/>
-        </w:rPr>
-        <w:t>ավտոտրանսպորտային</w:t>
-      </w:r>
-      <w:proofErr w:type="spellEnd"/>
-      <w:r>
-        <w:rPr>
-          <w:rFonts w:ascii="Sylfaen" w:eastAsia="Times New Roman" w:hAnsi="Sylfaen" w:cs="Times New Roman"/>
-          <w:color w:val="000000"/>
-          <w:sz w:val="21"/>
-          <w:szCs w:val="21"/>
-          <w:highlight w:val="green"/>
-        </w:rPr>
-        <w:t xml:space="preserve"> </w:t>
-      </w:r>
-      <w:proofErr w:type="spellStart"/>
-      <w:r>
-        <w:rPr>
-          <w:rFonts w:ascii="Sylfaen" w:eastAsia="Times New Roman" w:hAnsi="Sylfaen" w:cs="Times New Roman"/>
-          <w:color w:val="000000"/>
-          <w:sz w:val="21"/>
-          <w:szCs w:val="21"/>
-          <w:highlight w:val="green"/>
-        </w:rPr>
-        <w:t>միջոցների</w:t>
-      </w:r>
-      <w:proofErr w:type="spellEnd"/>
-      <w:r>
-        <w:rPr>
-          <w:rFonts w:ascii="Sylfaen" w:eastAsia="Times New Roman" w:hAnsi="Sylfaen" w:cs="Times New Roman"/>
-          <w:color w:val="000000"/>
-          <w:sz w:val="21"/>
-          <w:szCs w:val="21"/>
-          <w:highlight w:val="green"/>
-        </w:rPr>
-        <w:t xml:space="preserve">, </w:t>
-      </w:r>
-      <w:proofErr w:type="spellStart"/>
-      <w:r>
-        <w:rPr>
-          <w:rFonts w:ascii="Sylfaen" w:eastAsia="Times New Roman" w:hAnsi="Sylfaen" w:cs="Times New Roman"/>
-          <w:color w:val="000000"/>
-          <w:sz w:val="21"/>
-          <w:szCs w:val="21"/>
-          <w:highlight w:val="green"/>
-        </w:rPr>
-        <w:t>այլ</w:t>
-      </w:r>
-      <w:proofErr w:type="spellEnd"/>
-      <w:r>
-        <w:rPr>
-          <w:rFonts w:ascii="Sylfaen" w:eastAsia="Times New Roman" w:hAnsi="Sylfaen" w:cs="Times New Roman"/>
-          <w:color w:val="000000"/>
-          <w:sz w:val="21"/>
-          <w:szCs w:val="21"/>
-          <w:highlight w:val="green"/>
-        </w:rPr>
-        <w:t xml:space="preserve"> </w:t>
-      </w:r>
-      <w:proofErr w:type="spellStart"/>
-      <w:r>
-        <w:rPr>
-          <w:rFonts w:ascii="Sylfaen" w:eastAsia="Times New Roman" w:hAnsi="Sylfaen" w:cs="Times New Roman"/>
-          <w:color w:val="000000"/>
-          <w:sz w:val="21"/>
-          <w:szCs w:val="21"/>
-          <w:highlight w:val="green"/>
-        </w:rPr>
-        <w:t>ինքնագնաց</w:t>
-      </w:r>
-      <w:proofErr w:type="spellEnd"/>
-      <w:r>
-        <w:rPr>
-          <w:rFonts w:ascii="Sylfaen" w:eastAsia="Times New Roman" w:hAnsi="Sylfaen" w:cs="Times New Roman"/>
-          <w:color w:val="000000"/>
-          <w:sz w:val="21"/>
-          <w:szCs w:val="21"/>
-          <w:highlight w:val="green"/>
-        </w:rPr>
-        <w:t xml:space="preserve"> </w:t>
-      </w:r>
-      <w:proofErr w:type="spellStart"/>
-      <w:r>
-        <w:rPr>
-          <w:rFonts w:ascii="Sylfaen" w:eastAsia="Times New Roman" w:hAnsi="Sylfaen" w:cs="Times New Roman"/>
-          <w:color w:val="000000"/>
-          <w:sz w:val="21"/>
-          <w:szCs w:val="21"/>
-          <w:highlight w:val="green"/>
-        </w:rPr>
-        <w:t>մեքենաների</w:t>
-      </w:r>
-      <w:proofErr w:type="spellEnd"/>
-      <w:r>
-        <w:rPr>
-          <w:rFonts w:ascii="Sylfaen" w:eastAsia="Times New Roman" w:hAnsi="Sylfaen" w:cs="Times New Roman"/>
-          <w:color w:val="000000"/>
-          <w:sz w:val="21"/>
-          <w:szCs w:val="21"/>
-          <w:highlight w:val="green"/>
-        </w:rPr>
-        <w:t xml:space="preserve"> և </w:t>
-      </w:r>
-      <w:proofErr w:type="spellStart"/>
-      <w:r>
-        <w:rPr>
-          <w:rFonts w:ascii="Sylfaen" w:eastAsia="Times New Roman" w:hAnsi="Sylfaen" w:cs="Times New Roman"/>
-          <w:color w:val="000000"/>
-          <w:sz w:val="21"/>
-          <w:szCs w:val="21"/>
-          <w:highlight w:val="green"/>
-        </w:rPr>
-        <w:t>մեխանիզմների</w:t>
-      </w:r>
-      <w:proofErr w:type="spellEnd"/>
-      <w:r>
-        <w:rPr>
-          <w:rFonts w:ascii="Sylfaen" w:eastAsia="Times New Roman" w:hAnsi="Sylfaen" w:cs="Times New Roman"/>
-          <w:color w:val="000000"/>
-          <w:sz w:val="21"/>
-          <w:szCs w:val="21"/>
-          <w:highlight w:val="green"/>
-        </w:rPr>
-        <w:t xml:space="preserve">, </w:t>
-      </w:r>
-      <w:proofErr w:type="spellStart"/>
-      <w:r>
-        <w:rPr>
-          <w:rFonts w:ascii="Sylfaen" w:eastAsia="Times New Roman" w:hAnsi="Sylfaen" w:cs="Times New Roman"/>
-          <w:color w:val="000000"/>
-          <w:sz w:val="21"/>
-          <w:szCs w:val="21"/>
-          <w:highlight w:val="green"/>
-        </w:rPr>
-        <w:t>ինչպես</w:t>
-      </w:r>
-      <w:proofErr w:type="spellEnd"/>
-      <w:r>
-        <w:rPr>
-          <w:rFonts w:ascii="Sylfaen" w:eastAsia="Times New Roman" w:hAnsi="Sylfaen" w:cs="Times New Roman"/>
-          <w:color w:val="000000"/>
-          <w:sz w:val="21"/>
-          <w:szCs w:val="21"/>
-          <w:highlight w:val="green"/>
-        </w:rPr>
-        <w:t xml:space="preserve"> </w:t>
-      </w:r>
-      <w:proofErr w:type="spellStart"/>
-      <w:r>
-        <w:rPr>
-          <w:rFonts w:ascii="Sylfaen" w:eastAsia="Times New Roman" w:hAnsi="Sylfaen" w:cs="Times New Roman"/>
-          <w:color w:val="000000"/>
-          <w:sz w:val="21"/>
-          <w:szCs w:val="21"/>
-          <w:highlight w:val="green"/>
-        </w:rPr>
-        <w:t>նաև</w:t>
-      </w:r>
-      <w:proofErr w:type="spellEnd"/>
-      <w:r>
-        <w:rPr>
-          <w:rFonts w:ascii="Sylfaen" w:eastAsia="Times New Roman" w:hAnsi="Sylfaen" w:cs="Times New Roman"/>
-          <w:color w:val="000000"/>
-          <w:sz w:val="21"/>
-          <w:szCs w:val="21"/>
-          <w:highlight w:val="green"/>
-        </w:rPr>
-        <w:t xml:space="preserve"> </w:t>
-      </w:r>
-      <w:proofErr w:type="spellStart"/>
-      <w:r>
-        <w:rPr>
-          <w:rFonts w:ascii="Sylfaen" w:eastAsia="Times New Roman" w:hAnsi="Sylfaen" w:cs="Times New Roman"/>
-          <w:color w:val="000000"/>
-          <w:sz w:val="21"/>
-          <w:szCs w:val="21"/>
-          <w:highlight w:val="green"/>
-        </w:rPr>
-        <w:t>լողամիջոցների</w:t>
-      </w:r>
-      <w:proofErr w:type="spellEnd"/>
-      <w:r>
-        <w:rPr>
-          <w:rFonts w:ascii="Sylfaen" w:eastAsia="Times New Roman" w:hAnsi="Sylfaen" w:cs="Times New Roman"/>
-          <w:color w:val="000000"/>
-          <w:sz w:val="21"/>
-          <w:szCs w:val="21"/>
-          <w:highlight w:val="green"/>
-        </w:rPr>
-        <w:t xml:space="preserve"> </w:t>
-      </w:r>
-      <w:proofErr w:type="spellStart"/>
-      <w:r>
-        <w:rPr>
-          <w:rFonts w:ascii="Sylfaen" w:eastAsia="Times New Roman" w:hAnsi="Sylfaen" w:cs="Times New Roman"/>
-          <w:color w:val="000000"/>
-          <w:sz w:val="21"/>
-          <w:szCs w:val="21"/>
-          <w:highlight w:val="green"/>
-        </w:rPr>
-        <w:t>համար</w:t>
-      </w:r>
-      <w:proofErr w:type="spellEnd"/>
-      <w:r>
-        <w:rPr>
-          <w:rFonts w:ascii="Sylfaen" w:eastAsia="Times New Roman" w:hAnsi="Sylfaen" w:cs="Times New Roman"/>
-          <w:color w:val="000000"/>
-          <w:sz w:val="21"/>
-          <w:szCs w:val="21"/>
-          <w:highlight w:val="green"/>
-        </w:rPr>
-        <w:t xml:space="preserve">, </w:t>
-      </w:r>
-      <w:proofErr w:type="spellStart"/>
-      <w:r>
-        <w:rPr>
-          <w:rFonts w:ascii="Sylfaen" w:eastAsia="Times New Roman" w:hAnsi="Sylfaen" w:cs="Times New Roman"/>
-          <w:color w:val="000000"/>
-          <w:sz w:val="21"/>
-          <w:szCs w:val="21"/>
-          <w:highlight w:val="green"/>
-        </w:rPr>
-        <w:t>որոնց</w:t>
-      </w:r>
-      <w:proofErr w:type="spellEnd"/>
-      <w:r>
-        <w:rPr>
-          <w:rFonts w:ascii="Sylfaen" w:eastAsia="Times New Roman" w:hAnsi="Sylfaen" w:cs="Times New Roman"/>
-          <w:color w:val="000000"/>
-          <w:sz w:val="21"/>
-          <w:szCs w:val="21"/>
-          <w:highlight w:val="green"/>
-        </w:rPr>
-        <w:t xml:space="preserve"> </w:t>
-      </w:r>
-      <w:proofErr w:type="spellStart"/>
-      <w:r>
-        <w:rPr>
-          <w:rFonts w:ascii="Sylfaen" w:eastAsia="Times New Roman" w:hAnsi="Sylfaen" w:cs="Times New Roman"/>
-          <w:color w:val="000000"/>
-          <w:sz w:val="21"/>
-          <w:szCs w:val="21"/>
-          <w:highlight w:val="green"/>
-        </w:rPr>
-        <w:t>համար</w:t>
-      </w:r>
-      <w:proofErr w:type="spellEnd"/>
-      <w:r>
-        <w:rPr>
-          <w:rFonts w:ascii="Sylfaen" w:eastAsia="Times New Roman" w:hAnsi="Sylfaen" w:cs="Times New Roman"/>
-          <w:color w:val="000000"/>
-          <w:sz w:val="21"/>
-          <w:szCs w:val="21"/>
-          <w:highlight w:val="green"/>
-        </w:rPr>
-        <w:t xml:space="preserve"> </w:t>
-      </w:r>
-      <w:proofErr w:type="spellStart"/>
-      <w:r>
-        <w:rPr>
-          <w:rFonts w:ascii="Sylfaen" w:eastAsia="Times New Roman" w:hAnsi="Sylfaen" w:cs="Times New Roman"/>
-          <w:color w:val="000000"/>
-          <w:sz w:val="21"/>
-          <w:szCs w:val="21"/>
-          <w:highlight w:val="green"/>
-        </w:rPr>
-        <w:t>սահմանված</w:t>
-      </w:r>
-      <w:proofErr w:type="spellEnd"/>
-      <w:r>
-        <w:rPr>
-          <w:rFonts w:ascii="Sylfaen" w:eastAsia="Times New Roman" w:hAnsi="Sylfaen" w:cs="Times New Roman"/>
-          <w:color w:val="000000"/>
-          <w:sz w:val="21"/>
-          <w:szCs w:val="21"/>
-          <w:highlight w:val="green"/>
-        </w:rPr>
-        <w:t xml:space="preserve"> </w:t>
-      </w:r>
-      <w:proofErr w:type="spellStart"/>
-      <w:r>
-        <w:rPr>
-          <w:rFonts w:ascii="Sylfaen" w:eastAsia="Times New Roman" w:hAnsi="Sylfaen" w:cs="Times New Roman"/>
-          <w:color w:val="000000"/>
-          <w:sz w:val="21"/>
-          <w:szCs w:val="21"/>
-          <w:highlight w:val="green"/>
-        </w:rPr>
-        <w:t>չէ</w:t>
-      </w:r>
-      <w:proofErr w:type="spellEnd"/>
-      <w:r>
-        <w:rPr>
-          <w:rFonts w:ascii="Sylfaen" w:eastAsia="Times New Roman" w:hAnsi="Sylfaen" w:cs="Times New Roman"/>
-          <w:color w:val="000000"/>
-          <w:sz w:val="21"/>
-          <w:szCs w:val="21"/>
-          <w:highlight w:val="green"/>
-        </w:rPr>
-        <w:t xml:space="preserve"> </w:t>
-      </w:r>
-      <w:proofErr w:type="spellStart"/>
-      <w:r>
-        <w:rPr>
-          <w:rFonts w:ascii="Sylfaen" w:eastAsia="Times New Roman" w:hAnsi="Sylfaen" w:cs="Times New Roman"/>
-          <w:color w:val="000000"/>
-          <w:sz w:val="21"/>
-          <w:szCs w:val="21"/>
-          <w:highlight w:val="green"/>
-        </w:rPr>
-        <w:t>տեխնիկական</w:t>
-      </w:r>
-      <w:proofErr w:type="spellEnd"/>
-      <w:r>
-        <w:rPr>
-          <w:rFonts w:ascii="Sylfaen" w:eastAsia="Times New Roman" w:hAnsi="Sylfaen" w:cs="Times New Roman"/>
-          <w:color w:val="000000"/>
-          <w:sz w:val="21"/>
-          <w:szCs w:val="21"/>
-          <w:highlight w:val="green"/>
-        </w:rPr>
-        <w:t xml:space="preserve"> </w:t>
-      </w:r>
-      <w:proofErr w:type="spellStart"/>
-      <w:r>
-        <w:rPr>
-          <w:rFonts w:ascii="Sylfaen" w:eastAsia="Times New Roman" w:hAnsi="Sylfaen" w:cs="Times New Roman"/>
-          <w:color w:val="000000"/>
-          <w:sz w:val="21"/>
-          <w:szCs w:val="21"/>
-          <w:highlight w:val="green"/>
-        </w:rPr>
-        <w:t>զննության</w:t>
-      </w:r>
-      <w:proofErr w:type="spellEnd"/>
-      <w:r>
-        <w:rPr>
-          <w:rFonts w:ascii="Sylfaen" w:eastAsia="Times New Roman" w:hAnsi="Sylfaen" w:cs="Times New Roman"/>
-          <w:color w:val="000000"/>
-          <w:sz w:val="21"/>
-          <w:szCs w:val="21"/>
-          <w:highlight w:val="green"/>
-        </w:rPr>
-        <w:t xml:space="preserve"> </w:t>
-      </w:r>
-      <w:proofErr w:type="spellStart"/>
-      <w:r>
-        <w:rPr>
-          <w:rFonts w:ascii="Sylfaen" w:eastAsia="Times New Roman" w:hAnsi="Sylfaen" w:cs="Times New Roman"/>
-          <w:color w:val="000000"/>
-          <w:sz w:val="21"/>
-          <w:szCs w:val="21"/>
-          <w:highlight w:val="green"/>
-        </w:rPr>
-        <w:t>պահանջ</w:t>
-      </w:r>
-      <w:proofErr w:type="spellEnd"/>
-      <w:r>
-        <w:rPr>
-          <w:rFonts w:ascii="Sylfaen" w:eastAsia="Times New Roman" w:hAnsi="Sylfaen" w:cs="Times New Roman"/>
-          <w:color w:val="000000"/>
-          <w:sz w:val="21"/>
-          <w:szCs w:val="21"/>
-          <w:highlight w:val="green"/>
-        </w:rPr>
-        <w:t xml:space="preserve">, </w:t>
-      </w:r>
-      <w:proofErr w:type="spellStart"/>
-      <w:r>
-        <w:rPr>
-          <w:rFonts w:ascii="Sylfaen" w:eastAsia="Times New Roman" w:hAnsi="Sylfaen" w:cs="Times New Roman"/>
-          <w:color w:val="000000"/>
-          <w:sz w:val="21"/>
-          <w:szCs w:val="21"/>
-          <w:highlight w:val="green"/>
-        </w:rPr>
-        <w:t>Օրենսգրքի</w:t>
-      </w:r>
-      <w:proofErr w:type="spellEnd"/>
-      <w:r>
-        <w:rPr>
-          <w:rFonts w:ascii="Sylfaen" w:eastAsia="Times New Roman" w:hAnsi="Sylfaen" w:cs="Times New Roman"/>
-          <w:color w:val="000000"/>
-          <w:sz w:val="21"/>
-          <w:szCs w:val="21"/>
-          <w:highlight w:val="green"/>
-        </w:rPr>
-        <w:t xml:space="preserve"> 175-րդ </w:t>
-      </w:r>
-      <w:proofErr w:type="spellStart"/>
-      <w:r>
-        <w:rPr>
-          <w:rFonts w:ascii="Sylfaen" w:eastAsia="Times New Roman" w:hAnsi="Sylfaen" w:cs="Times New Roman"/>
-          <w:color w:val="000000"/>
-          <w:sz w:val="21"/>
-          <w:szCs w:val="21"/>
-          <w:highlight w:val="green"/>
-        </w:rPr>
-        <w:t>հոդվածով</w:t>
-      </w:r>
-      <w:proofErr w:type="spellEnd"/>
-      <w:r>
-        <w:rPr>
-          <w:rFonts w:ascii="Sylfaen" w:eastAsia="Times New Roman" w:hAnsi="Sylfaen" w:cs="Times New Roman"/>
-          <w:color w:val="000000"/>
-          <w:sz w:val="21"/>
-          <w:szCs w:val="21"/>
-          <w:highlight w:val="green"/>
-        </w:rPr>
-        <w:t xml:space="preserve"> </w:t>
-      </w:r>
-      <w:proofErr w:type="spellStart"/>
-      <w:r>
-        <w:rPr>
-          <w:rFonts w:ascii="Sylfaen" w:eastAsia="Times New Roman" w:hAnsi="Sylfaen" w:cs="Times New Roman"/>
-          <w:color w:val="000000"/>
-          <w:sz w:val="21"/>
-          <w:szCs w:val="21"/>
-          <w:highlight w:val="green"/>
-        </w:rPr>
-        <w:t>սահմանված</w:t>
-      </w:r>
-      <w:proofErr w:type="spellEnd"/>
-      <w:r>
-        <w:rPr>
-          <w:rFonts w:ascii="Sylfaen" w:eastAsia="Times New Roman" w:hAnsi="Sylfaen" w:cs="Times New Roman"/>
-          <w:color w:val="000000"/>
-          <w:sz w:val="21"/>
-          <w:szCs w:val="21"/>
-          <w:highlight w:val="green"/>
-        </w:rPr>
-        <w:t xml:space="preserve"> </w:t>
-      </w:r>
-      <w:proofErr w:type="spellStart"/>
-      <w:r>
-        <w:rPr>
-          <w:rFonts w:ascii="Sylfaen" w:eastAsia="Times New Roman" w:hAnsi="Sylfaen" w:cs="Times New Roman"/>
-          <w:color w:val="000000"/>
-          <w:sz w:val="21"/>
-          <w:szCs w:val="21"/>
-          <w:highlight w:val="green"/>
-        </w:rPr>
-        <w:t>կարգով</w:t>
-      </w:r>
-      <w:proofErr w:type="spellEnd"/>
-      <w:r>
-        <w:rPr>
-          <w:rFonts w:ascii="Sylfaen" w:eastAsia="Times New Roman" w:hAnsi="Sylfaen" w:cs="Times New Roman"/>
-          <w:color w:val="000000"/>
-          <w:sz w:val="21"/>
-          <w:szCs w:val="21"/>
-          <w:highlight w:val="green"/>
-        </w:rPr>
-        <w:t xml:space="preserve"> </w:t>
-      </w:r>
-      <w:proofErr w:type="spellStart"/>
-      <w:r>
-        <w:rPr>
-          <w:rFonts w:ascii="Sylfaen" w:eastAsia="Times New Roman" w:hAnsi="Sylfaen" w:cs="Times New Roman"/>
-          <w:color w:val="000000"/>
-          <w:sz w:val="21"/>
-          <w:szCs w:val="21"/>
-          <w:highlight w:val="green"/>
-        </w:rPr>
-        <w:t>հաշվարկված</w:t>
-      </w:r>
-      <w:proofErr w:type="spellEnd"/>
-      <w:r>
-        <w:rPr>
-          <w:rFonts w:ascii="Sylfaen" w:eastAsia="Times New Roman" w:hAnsi="Sylfaen" w:cs="Times New Roman"/>
-          <w:color w:val="000000"/>
-          <w:sz w:val="21"/>
-          <w:szCs w:val="21"/>
-          <w:highlight w:val="green"/>
-        </w:rPr>
-        <w:t xml:space="preserve"> </w:t>
-      </w:r>
-      <w:proofErr w:type="spellStart"/>
-      <w:r>
-        <w:rPr>
-          <w:rFonts w:ascii="Sylfaen" w:eastAsia="Times New Roman" w:hAnsi="Sylfaen" w:cs="Times New Roman"/>
-          <w:color w:val="000000"/>
-          <w:sz w:val="21"/>
-          <w:szCs w:val="21"/>
-          <w:highlight w:val="green"/>
-        </w:rPr>
-        <w:t>բնապահպանական</w:t>
-      </w:r>
-      <w:proofErr w:type="spellEnd"/>
-      <w:r>
-        <w:rPr>
-          <w:rFonts w:ascii="Sylfaen" w:eastAsia="Times New Roman" w:hAnsi="Sylfaen" w:cs="Times New Roman"/>
-          <w:color w:val="000000"/>
-          <w:sz w:val="21"/>
-          <w:szCs w:val="21"/>
-          <w:highlight w:val="green"/>
-        </w:rPr>
-        <w:t xml:space="preserve"> </w:t>
-      </w:r>
-      <w:proofErr w:type="spellStart"/>
-      <w:r>
-        <w:rPr>
-          <w:rFonts w:ascii="Sylfaen" w:eastAsia="Times New Roman" w:hAnsi="Sylfaen" w:cs="Times New Roman"/>
-          <w:color w:val="000000"/>
-          <w:sz w:val="21"/>
-          <w:szCs w:val="21"/>
-          <w:highlight w:val="green"/>
-        </w:rPr>
-        <w:t>հարկը</w:t>
-      </w:r>
-      <w:proofErr w:type="spellEnd"/>
-      <w:r>
-        <w:rPr>
-          <w:rFonts w:ascii="Sylfaen" w:eastAsia="Times New Roman" w:hAnsi="Sylfaen" w:cs="Times New Roman"/>
-          <w:color w:val="000000"/>
-          <w:sz w:val="21"/>
-          <w:szCs w:val="21"/>
-          <w:highlight w:val="green"/>
-        </w:rPr>
-        <w:t xml:space="preserve"> </w:t>
-      </w:r>
-      <w:proofErr w:type="spellStart"/>
-      <w:r>
-        <w:rPr>
-          <w:rFonts w:ascii="Sylfaen" w:eastAsia="Times New Roman" w:hAnsi="Sylfaen" w:cs="Times New Roman"/>
-          <w:color w:val="000000"/>
-          <w:sz w:val="21"/>
-          <w:szCs w:val="21"/>
-          <w:highlight w:val="green"/>
-        </w:rPr>
-        <w:t>յուրաքանչյուր</w:t>
-      </w:r>
-      <w:proofErr w:type="spellEnd"/>
-      <w:r>
-        <w:rPr>
-          <w:rFonts w:ascii="Sylfaen" w:eastAsia="Times New Roman" w:hAnsi="Sylfaen" w:cs="Times New Roman"/>
-          <w:color w:val="000000"/>
-          <w:sz w:val="21"/>
-          <w:szCs w:val="21"/>
-          <w:highlight w:val="green"/>
-        </w:rPr>
-        <w:t xml:space="preserve"> </w:t>
-      </w:r>
-      <w:proofErr w:type="spellStart"/>
-      <w:r>
-        <w:rPr>
-          <w:rFonts w:ascii="Sylfaen" w:eastAsia="Times New Roman" w:hAnsi="Sylfaen" w:cs="Times New Roman"/>
-          <w:color w:val="000000"/>
-          <w:sz w:val="21"/>
-          <w:szCs w:val="21"/>
-          <w:highlight w:val="green"/>
-        </w:rPr>
-        <w:t>հարկային</w:t>
-      </w:r>
-      <w:proofErr w:type="spellEnd"/>
-      <w:r>
-        <w:rPr>
-          <w:rFonts w:ascii="Sylfaen" w:eastAsia="Times New Roman" w:hAnsi="Sylfaen" w:cs="Times New Roman"/>
-          <w:color w:val="000000"/>
-          <w:sz w:val="21"/>
-          <w:szCs w:val="21"/>
-          <w:highlight w:val="green"/>
-        </w:rPr>
-        <w:t xml:space="preserve"> </w:t>
-      </w:r>
-      <w:proofErr w:type="spellStart"/>
-      <w:r>
-        <w:rPr>
-          <w:rFonts w:ascii="Sylfaen" w:eastAsia="Times New Roman" w:hAnsi="Sylfaen" w:cs="Times New Roman"/>
-          <w:color w:val="000000"/>
-          <w:sz w:val="21"/>
-          <w:szCs w:val="21"/>
-          <w:highlight w:val="green"/>
-        </w:rPr>
-        <w:t>տարվա</w:t>
-      </w:r>
-      <w:proofErr w:type="spellEnd"/>
-      <w:r>
-        <w:rPr>
-          <w:rFonts w:ascii="Sylfaen" w:eastAsia="Times New Roman" w:hAnsi="Sylfaen" w:cs="Times New Roman"/>
-          <w:color w:val="000000"/>
-          <w:sz w:val="21"/>
-          <w:szCs w:val="21"/>
-          <w:highlight w:val="green"/>
-        </w:rPr>
-        <w:t xml:space="preserve"> </w:t>
-      </w:r>
-      <w:proofErr w:type="spellStart"/>
-      <w:r>
-        <w:rPr>
-          <w:rFonts w:ascii="Sylfaen" w:eastAsia="Times New Roman" w:hAnsi="Sylfaen" w:cs="Times New Roman"/>
-          <w:color w:val="000000"/>
-          <w:sz w:val="21"/>
-          <w:szCs w:val="21"/>
-          <w:highlight w:val="green"/>
-        </w:rPr>
-        <w:t>համար</w:t>
-      </w:r>
-      <w:proofErr w:type="spellEnd"/>
-      <w:r>
-        <w:rPr>
-          <w:rFonts w:ascii="Sylfaen" w:eastAsia="Times New Roman" w:hAnsi="Sylfaen" w:cs="Times New Roman"/>
-          <w:color w:val="000000"/>
-          <w:sz w:val="21"/>
-          <w:szCs w:val="21"/>
-          <w:highlight w:val="green"/>
-        </w:rPr>
-        <w:t xml:space="preserve"> </w:t>
-      </w:r>
-      <w:proofErr w:type="spellStart"/>
-      <w:r>
-        <w:rPr>
-          <w:rFonts w:ascii="Sylfaen" w:eastAsia="Times New Roman" w:hAnsi="Sylfaen" w:cs="Times New Roman"/>
-          <w:color w:val="000000"/>
-          <w:sz w:val="21"/>
-          <w:szCs w:val="21"/>
-          <w:highlight w:val="green"/>
-        </w:rPr>
-        <w:t>վճարվում</w:t>
-      </w:r>
-      <w:proofErr w:type="spellEnd"/>
-      <w:r>
-        <w:rPr>
-          <w:rFonts w:ascii="Sylfaen" w:eastAsia="Times New Roman" w:hAnsi="Sylfaen" w:cs="Times New Roman"/>
-          <w:color w:val="000000"/>
-          <w:sz w:val="21"/>
-          <w:szCs w:val="21"/>
-          <w:highlight w:val="green"/>
-        </w:rPr>
-        <w:t xml:space="preserve"> է </w:t>
-      </w:r>
-      <w:proofErr w:type="spellStart"/>
-      <w:r>
-        <w:rPr>
-          <w:rFonts w:ascii="Sylfaen" w:eastAsia="Times New Roman" w:hAnsi="Sylfaen" w:cs="Times New Roman"/>
-          <w:color w:val="000000"/>
-          <w:sz w:val="21"/>
-          <w:szCs w:val="21"/>
-          <w:highlight w:val="green"/>
-        </w:rPr>
-        <w:t>մինչև</w:t>
-      </w:r>
-      <w:proofErr w:type="spellEnd"/>
-      <w:r>
-        <w:rPr>
-          <w:rFonts w:ascii="Sylfaen" w:eastAsia="Times New Roman" w:hAnsi="Sylfaen" w:cs="Times New Roman"/>
-          <w:color w:val="000000"/>
-          <w:sz w:val="21"/>
-          <w:szCs w:val="21"/>
-          <w:highlight w:val="green"/>
-        </w:rPr>
-        <w:t xml:space="preserve"> </w:t>
-      </w:r>
-      <w:proofErr w:type="spellStart"/>
-      <w:r>
-        <w:rPr>
-          <w:rFonts w:ascii="Sylfaen" w:eastAsia="Times New Roman" w:hAnsi="Sylfaen" w:cs="Times New Roman"/>
-          <w:color w:val="000000"/>
-          <w:sz w:val="21"/>
-          <w:szCs w:val="21"/>
-          <w:highlight w:val="green"/>
-        </w:rPr>
-        <w:t>տվյալ</w:t>
-      </w:r>
-      <w:proofErr w:type="spellEnd"/>
-      <w:r>
-        <w:rPr>
-          <w:rFonts w:ascii="Sylfaen" w:eastAsia="Times New Roman" w:hAnsi="Sylfaen" w:cs="Times New Roman"/>
-          <w:color w:val="000000"/>
-          <w:sz w:val="21"/>
-          <w:szCs w:val="21"/>
-          <w:highlight w:val="green"/>
-        </w:rPr>
-        <w:t xml:space="preserve"> </w:t>
-      </w:r>
-      <w:proofErr w:type="spellStart"/>
-      <w:r>
-        <w:rPr>
-          <w:rFonts w:ascii="Sylfaen" w:eastAsia="Times New Roman" w:hAnsi="Sylfaen" w:cs="Times New Roman"/>
-          <w:color w:val="000000"/>
-          <w:sz w:val="21"/>
-          <w:szCs w:val="21"/>
-          <w:highlight w:val="green"/>
-        </w:rPr>
-        <w:t>հարկային</w:t>
-      </w:r>
-      <w:proofErr w:type="spellEnd"/>
-      <w:r>
-        <w:rPr>
-          <w:rFonts w:ascii="Sylfaen" w:eastAsia="Times New Roman" w:hAnsi="Sylfaen" w:cs="Times New Roman"/>
-          <w:color w:val="000000"/>
-          <w:sz w:val="21"/>
-          <w:szCs w:val="21"/>
-          <w:highlight w:val="green"/>
-        </w:rPr>
-        <w:t xml:space="preserve"> </w:t>
-      </w:r>
-      <w:proofErr w:type="spellStart"/>
-      <w:r>
-        <w:rPr>
-          <w:rFonts w:ascii="Sylfaen" w:eastAsia="Times New Roman" w:hAnsi="Sylfaen" w:cs="Times New Roman"/>
-          <w:color w:val="000000"/>
-          <w:sz w:val="21"/>
-          <w:szCs w:val="21"/>
-          <w:highlight w:val="green"/>
-        </w:rPr>
-        <w:t>տարվա</w:t>
-      </w:r>
-      <w:proofErr w:type="spellEnd"/>
-      <w:r>
-        <w:rPr>
-          <w:rFonts w:ascii="Sylfaen" w:eastAsia="Times New Roman" w:hAnsi="Sylfaen" w:cs="Times New Roman"/>
-          <w:color w:val="000000"/>
-          <w:sz w:val="21"/>
-          <w:szCs w:val="21"/>
-          <w:highlight w:val="green"/>
-        </w:rPr>
-        <w:t xml:space="preserve"> </w:t>
-      </w:r>
-      <w:proofErr w:type="spellStart"/>
-      <w:r>
-        <w:rPr>
-          <w:rFonts w:ascii="Sylfaen" w:eastAsia="Times New Roman" w:hAnsi="Sylfaen" w:cs="Times New Roman"/>
-          <w:color w:val="000000"/>
-          <w:sz w:val="21"/>
-          <w:szCs w:val="21"/>
-          <w:highlight w:val="green"/>
-        </w:rPr>
-        <w:t>դեկտեմբերի</w:t>
-      </w:r>
-      <w:proofErr w:type="spellEnd"/>
-      <w:r>
-        <w:rPr>
-          <w:rFonts w:ascii="Sylfaen" w:eastAsia="Times New Roman" w:hAnsi="Sylfaen" w:cs="Times New Roman"/>
-          <w:color w:val="000000"/>
-          <w:sz w:val="21"/>
-          <w:szCs w:val="21"/>
-          <w:highlight w:val="green"/>
-        </w:rPr>
-        <w:t xml:space="preserve"> 1-ը </w:t>
-      </w:r>
-      <w:proofErr w:type="spellStart"/>
-      <w:r>
-        <w:rPr>
-          <w:rFonts w:ascii="Sylfaen" w:eastAsia="Times New Roman" w:hAnsi="Sylfaen" w:cs="Times New Roman"/>
-          <w:color w:val="000000"/>
-          <w:sz w:val="21"/>
-          <w:szCs w:val="21"/>
-          <w:highlight w:val="green"/>
-        </w:rPr>
-        <w:t>ներառյալ</w:t>
-      </w:r>
-      <w:proofErr w:type="spellEnd"/>
-      <w:r>
-        <w:rPr>
-          <w:rFonts w:ascii="Sylfaen" w:eastAsia="Times New Roman" w:hAnsi="Sylfaen" w:cs="Times New Roman"/>
-          <w:color w:val="000000"/>
-          <w:sz w:val="21"/>
-          <w:szCs w:val="21"/>
-          <w:highlight w:val="green"/>
-        </w:rPr>
-        <w:t>.</w:t>
+          <w:lang w:val="hy-AM"/>
+        </w:rPr>
+        <w:t>3) Հայաստանի Հանրապետությունում գրանցված (հաշվառված) և շահագործվող այն ավտոտրանսպորտային միջոցների, այլ ինքնագնաց մեքենաների և մեխանիզմների, ինչպես նաև լողամիջոցների համար, որոնց համար սահմանված չէ տեխնիկական զննության պահանջ, Օրենսգրքի 175-րդ հոդվածով սահմանված կարգով հաշվարկված բնապահպանական հարկը յուրաքանչյուր հարկային տարվա համար վճարվում է մինչև տվյալ հարկային տարվա դեկտեմբերի 1-ը ներառյալ.</w:t>
       </w:r>
     </w:p>
     <w:p>
@@ -18436,6 +16297,7 @@
           <w:color w:val="000000"/>
           <w:sz w:val="21"/>
           <w:szCs w:val="21"/>
+          <w:lang w:val="hy-AM"/>
         </w:rPr>
       </w:pPr>
     </w:p>
@@ -18449,6 +16311,7 @@
           <w:color w:val="000000"/>
           <w:sz w:val="21"/>
           <w:szCs w:val="21"/>
+          <w:lang w:val="hy-AM"/>
         </w:rPr>
       </w:pPr>
     </w:p>
@@ -18462,6 +16325,7 @@
           <w:color w:val="000000"/>
           <w:sz w:val="21"/>
           <w:szCs w:val="21"/>
+          <w:lang w:val="hy-AM"/>
         </w:rPr>
       </w:pPr>
     </w:p>
@@ -18475,6 +16339,7 @@
           <w:color w:val="000000"/>
           <w:sz w:val="21"/>
           <w:szCs w:val="21"/>
+          <w:lang w:val="hy-AM"/>
         </w:rPr>
       </w:pPr>
     </w:p>
@@ -18489,6 +16354,7 @@
           <w:color w:val="000000"/>
           <w:sz w:val="21"/>
           <w:szCs w:val="21"/>
+          <w:lang w:val="hy-AM"/>
         </w:rPr>
       </w:pPr>
       <w:r>
@@ -18497,228 +16363,9 @@
           <w:color w:val="000000"/>
           <w:sz w:val="21"/>
           <w:szCs w:val="21"/>
-        </w:rPr>
-        <w:t xml:space="preserve">15. </w:t>
-      </w:r>
-      <w:proofErr w:type="spellStart"/>
-      <w:r>
-        <w:rPr>
-          <w:rFonts w:ascii="Sylfaen" w:hAnsi="Sylfaen"/>
-          <w:color w:val="000000"/>
-          <w:sz w:val="21"/>
-          <w:szCs w:val="21"/>
-        </w:rPr>
-        <w:t>Տեխնիկական</w:t>
-      </w:r>
-      <w:proofErr w:type="spellEnd"/>
-      <w:r>
-        <w:rPr>
-          <w:rFonts w:ascii="Sylfaen" w:hAnsi="Sylfaen"/>
-          <w:color w:val="000000"/>
-          <w:sz w:val="21"/>
-          <w:szCs w:val="21"/>
-        </w:rPr>
-        <w:t xml:space="preserve"> </w:t>
-      </w:r>
-      <w:proofErr w:type="spellStart"/>
-      <w:r>
-        <w:rPr>
-          <w:rFonts w:ascii="Sylfaen" w:hAnsi="Sylfaen"/>
-          <w:color w:val="000000"/>
-          <w:sz w:val="21"/>
-          <w:szCs w:val="21"/>
-        </w:rPr>
-        <w:t>զննության</w:t>
-      </w:r>
-      <w:proofErr w:type="spellEnd"/>
-      <w:r>
-        <w:rPr>
-          <w:rFonts w:ascii="Sylfaen" w:hAnsi="Sylfaen"/>
-          <w:color w:val="000000"/>
-          <w:sz w:val="21"/>
-          <w:szCs w:val="21"/>
-        </w:rPr>
-        <w:t xml:space="preserve"> </w:t>
-      </w:r>
-      <w:proofErr w:type="spellStart"/>
-      <w:r>
-        <w:rPr>
-          <w:rFonts w:ascii="Sylfaen" w:hAnsi="Sylfaen"/>
-          <w:color w:val="000000"/>
-          <w:sz w:val="21"/>
-          <w:szCs w:val="21"/>
-        </w:rPr>
-        <w:t>կտրոն</w:t>
-      </w:r>
-      <w:proofErr w:type="spellEnd"/>
-      <w:r>
-        <w:rPr>
-          <w:rFonts w:ascii="Sylfaen" w:hAnsi="Sylfaen"/>
-          <w:color w:val="000000"/>
-          <w:sz w:val="21"/>
-          <w:szCs w:val="21"/>
-        </w:rPr>
-        <w:t xml:space="preserve"> </w:t>
-      </w:r>
-      <w:proofErr w:type="spellStart"/>
-      <w:r>
-        <w:rPr>
-          <w:rFonts w:ascii="Sylfaen" w:hAnsi="Sylfaen"/>
-          <w:color w:val="000000"/>
-          <w:sz w:val="21"/>
-          <w:szCs w:val="21"/>
-        </w:rPr>
-        <w:t>ստանալու</w:t>
-      </w:r>
-      <w:proofErr w:type="spellEnd"/>
-      <w:r>
-        <w:rPr>
-          <w:rFonts w:ascii="Sylfaen" w:hAnsi="Sylfaen"/>
-          <w:color w:val="000000"/>
-          <w:sz w:val="21"/>
-          <w:szCs w:val="21"/>
-        </w:rPr>
-        <w:t xml:space="preserve"> </w:t>
-      </w:r>
-      <w:proofErr w:type="spellStart"/>
-      <w:r>
-        <w:rPr>
-          <w:rFonts w:ascii="Sylfaen" w:hAnsi="Sylfaen"/>
-          <w:color w:val="000000"/>
-          <w:sz w:val="21"/>
-          <w:szCs w:val="21"/>
-        </w:rPr>
-        <w:t>համար</w:t>
-      </w:r>
-      <w:proofErr w:type="spellEnd"/>
-      <w:r>
-        <w:rPr>
-          <w:rFonts w:ascii="Sylfaen" w:hAnsi="Sylfaen"/>
-          <w:color w:val="000000"/>
-          <w:sz w:val="21"/>
-          <w:szCs w:val="21"/>
-        </w:rPr>
-        <w:t xml:space="preserve"> </w:t>
-      </w:r>
-      <w:proofErr w:type="spellStart"/>
-      <w:r>
-        <w:rPr>
-          <w:rFonts w:ascii="Sylfaen" w:hAnsi="Sylfaen"/>
-          <w:color w:val="000000"/>
-          <w:sz w:val="21"/>
-          <w:szCs w:val="21"/>
-        </w:rPr>
-        <w:t>տիրապետողն</w:t>
-      </w:r>
-      <w:proofErr w:type="spellEnd"/>
-      <w:r>
-        <w:rPr>
-          <w:rFonts w:ascii="Sylfaen" w:hAnsi="Sylfaen"/>
-          <w:color w:val="000000"/>
-          <w:sz w:val="21"/>
-          <w:szCs w:val="21"/>
-        </w:rPr>
-        <w:t xml:space="preserve"> </w:t>
-      </w:r>
-      <w:proofErr w:type="spellStart"/>
-      <w:r>
-        <w:rPr>
-          <w:rFonts w:ascii="Sylfaen" w:hAnsi="Sylfaen"/>
-          <w:color w:val="000000"/>
-          <w:sz w:val="21"/>
-          <w:szCs w:val="21"/>
-        </w:rPr>
-        <w:t>սպասարկող</w:t>
-      </w:r>
-      <w:proofErr w:type="spellEnd"/>
-      <w:r>
-        <w:rPr>
-          <w:rFonts w:ascii="Sylfaen" w:hAnsi="Sylfaen"/>
-          <w:color w:val="000000"/>
-          <w:sz w:val="21"/>
-          <w:szCs w:val="21"/>
-        </w:rPr>
-        <w:t xml:space="preserve"> </w:t>
-      </w:r>
-      <w:proofErr w:type="spellStart"/>
-      <w:r>
-        <w:rPr>
-          <w:rFonts w:ascii="Sylfaen" w:hAnsi="Sylfaen"/>
-          <w:color w:val="000000"/>
-          <w:sz w:val="21"/>
-          <w:szCs w:val="21"/>
-        </w:rPr>
-        <w:t>բանկերում</w:t>
-      </w:r>
-      <w:proofErr w:type="spellEnd"/>
-      <w:r>
-        <w:rPr>
-          <w:rFonts w:ascii="Sylfaen" w:hAnsi="Sylfaen"/>
-          <w:color w:val="000000"/>
-          <w:sz w:val="21"/>
-          <w:szCs w:val="21"/>
-        </w:rPr>
-        <w:t xml:space="preserve"> </w:t>
-      </w:r>
-      <w:proofErr w:type="spellStart"/>
-      <w:r>
-        <w:rPr>
-          <w:rFonts w:ascii="Sylfaen" w:hAnsi="Sylfaen"/>
-          <w:color w:val="000000"/>
-          <w:sz w:val="21"/>
-          <w:szCs w:val="21"/>
-        </w:rPr>
-        <w:t>կատարում</w:t>
-      </w:r>
-      <w:proofErr w:type="spellEnd"/>
-      <w:r>
-        <w:rPr>
-          <w:rFonts w:ascii="Sylfaen" w:hAnsi="Sylfaen"/>
-          <w:color w:val="000000"/>
-          <w:sz w:val="21"/>
-          <w:szCs w:val="21"/>
-        </w:rPr>
-        <w:t xml:space="preserve"> է </w:t>
-      </w:r>
-      <w:proofErr w:type="spellStart"/>
-      <w:r>
-        <w:rPr>
-          <w:rFonts w:ascii="Sylfaen" w:hAnsi="Sylfaen"/>
-          <w:color w:val="000000"/>
-          <w:sz w:val="21"/>
-          <w:szCs w:val="21"/>
-        </w:rPr>
-        <w:t>հետևյալ</w:t>
-      </w:r>
-      <w:proofErr w:type="spellEnd"/>
-      <w:r>
-        <w:rPr>
-          <w:rFonts w:ascii="Sylfaen" w:hAnsi="Sylfaen"/>
-          <w:color w:val="000000"/>
-          <w:sz w:val="21"/>
-          <w:szCs w:val="21"/>
-        </w:rPr>
-        <w:t xml:space="preserve"> </w:t>
-      </w:r>
-      <w:proofErr w:type="spellStart"/>
-      <w:r>
-        <w:rPr>
-          <w:rFonts w:ascii="Sylfaen" w:hAnsi="Sylfaen"/>
-          <w:color w:val="000000"/>
-          <w:sz w:val="21"/>
-          <w:szCs w:val="21"/>
-        </w:rPr>
-        <w:t>վճարումները</w:t>
-      </w:r>
-      <w:proofErr w:type="spellEnd"/>
-      <w:r>
-        <w:rPr>
-          <w:rFonts w:ascii="Sylfaen" w:hAnsi="Sylfaen"/>
-          <w:color w:val="000000"/>
-          <w:sz w:val="21"/>
-          <w:szCs w:val="21"/>
-        </w:rPr>
-        <w:t>`</w:t>
+          <w:lang w:val="hy-AM"/>
+        </w:rPr>
+        <w:t>15. Տեխնիկական զննության կտրոն ստանալու համար տիրապետողն սպասարկող բանկերում կատարում է հետևյալ վճարումները`</w:t>
       </w:r>
     </w:p>
     <w:p>
@@ -18732,6 +16379,7 @@
           <w:color w:val="000000"/>
           <w:sz w:val="21"/>
           <w:szCs w:val="21"/>
+          <w:lang w:val="hy-AM"/>
         </w:rPr>
       </w:pPr>
       <w:r>
@@ -18740,188 +16388,10 @@
           <w:color w:val="000000"/>
           <w:sz w:val="21"/>
           <w:szCs w:val="21"/>
-        </w:rPr>
-        <w:t xml:space="preserve">1) </w:t>
-      </w:r>
-      <w:proofErr w:type="spellStart"/>
-      <w:r>
-        <w:rPr>
-          <w:rFonts w:ascii="Sylfaen" w:hAnsi="Sylfaen"/>
-          <w:color w:val="000000"/>
-          <w:sz w:val="21"/>
-          <w:szCs w:val="21"/>
-        </w:rPr>
-        <w:t>Հայաստանի</w:t>
-      </w:r>
-      <w:proofErr w:type="spellEnd"/>
-      <w:r>
-        <w:rPr>
-          <w:rFonts w:ascii="Sylfaen" w:hAnsi="Sylfaen"/>
-          <w:color w:val="000000"/>
-          <w:sz w:val="21"/>
-          <w:szCs w:val="21"/>
-        </w:rPr>
-        <w:t xml:space="preserve"> </w:t>
-      </w:r>
-      <w:proofErr w:type="spellStart"/>
-      <w:r>
-        <w:rPr>
-          <w:rFonts w:ascii="Sylfaen" w:hAnsi="Sylfaen"/>
-          <w:color w:val="000000"/>
-          <w:sz w:val="21"/>
-          <w:szCs w:val="21"/>
-        </w:rPr>
-        <w:t>Հանրապետության</w:t>
-      </w:r>
-      <w:proofErr w:type="spellEnd"/>
-      <w:r>
-        <w:rPr>
-          <w:rFonts w:ascii="Sylfaen" w:hAnsi="Sylfaen"/>
-          <w:color w:val="000000"/>
-          <w:sz w:val="21"/>
-          <w:szCs w:val="21"/>
-        </w:rPr>
-        <w:t xml:space="preserve"> </w:t>
-      </w:r>
-      <w:proofErr w:type="spellStart"/>
-      <w:r>
-        <w:rPr>
-          <w:rFonts w:ascii="Sylfaen" w:hAnsi="Sylfaen"/>
-          <w:color w:val="000000"/>
-          <w:sz w:val="21"/>
-          <w:szCs w:val="21"/>
-        </w:rPr>
-        <w:t>հարկային</w:t>
-      </w:r>
-      <w:proofErr w:type="spellEnd"/>
-      <w:r>
-        <w:rPr>
-          <w:rFonts w:ascii="Sylfaen" w:hAnsi="Sylfaen"/>
-          <w:color w:val="000000"/>
-          <w:sz w:val="21"/>
-          <w:szCs w:val="21"/>
-        </w:rPr>
-        <w:t xml:space="preserve"> </w:t>
-      </w:r>
-      <w:proofErr w:type="spellStart"/>
-      <w:r>
-        <w:rPr>
-          <w:rFonts w:ascii="Sylfaen" w:hAnsi="Sylfaen"/>
-          <w:color w:val="000000"/>
-          <w:sz w:val="21"/>
-          <w:szCs w:val="21"/>
-        </w:rPr>
-        <w:t>օրենսգրքով</w:t>
-      </w:r>
-      <w:proofErr w:type="spellEnd"/>
-      <w:r>
-        <w:rPr>
-          <w:rFonts w:ascii="Sylfaen" w:hAnsi="Sylfaen"/>
-          <w:color w:val="000000"/>
-          <w:sz w:val="21"/>
-          <w:szCs w:val="21"/>
-        </w:rPr>
-        <w:t xml:space="preserve"> </w:t>
-      </w:r>
-      <w:proofErr w:type="spellStart"/>
-      <w:r>
-        <w:rPr>
-          <w:rFonts w:ascii="Sylfaen" w:hAnsi="Sylfaen"/>
-          <w:color w:val="000000"/>
-          <w:sz w:val="21"/>
-          <w:szCs w:val="21"/>
-        </w:rPr>
-        <w:t>սահմանված</w:t>
-      </w:r>
-      <w:proofErr w:type="spellEnd"/>
-      <w:r>
-        <w:rPr>
-          <w:rFonts w:ascii="Sylfaen" w:hAnsi="Sylfaen"/>
-          <w:color w:val="000000"/>
-          <w:sz w:val="21"/>
-          <w:szCs w:val="21"/>
-        </w:rPr>
-        <w:t xml:space="preserve"> </w:t>
-      </w:r>
-      <w:proofErr w:type="spellStart"/>
-      <w:r>
-        <w:rPr>
-          <w:rFonts w:ascii="Sylfaen" w:hAnsi="Sylfaen"/>
-          <w:color w:val="000000"/>
-          <w:sz w:val="21"/>
-          <w:szCs w:val="21"/>
-        </w:rPr>
-        <w:t>կարգով</w:t>
-      </w:r>
-      <w:proofErr w:type="spellEnd"/>
-      <w:r>
-        <w:rPr>
-          <w:rFonts w:ascii="Sylfaen" w:hAnsi="Sylfaen"/>
-          <w:color w:val="000000"/>
-          <w:sz w:val="21"/>
-          <w:szCs w:val="21"/>
-        </w:rPr>
-        <w:t xml:space="preserve"> </w:t>
-      </w:r>
-      <w:proofErr w:type="spellStart"/>
-      <w:r>
-        <w:rPr>
-          <w:rFonts w:ascii="Sylfaen" w:hAnsi="Sylfaen"/>
-          <w:color w:val="000000"/>
-          <w:sz w:val="21"/>
-          <w:szCs w:val="21"/>
-        </w:rPr>
-        <w:t>հաշվարկված</w:t>
-      </w:r>
-      <w:proofErr w:type="spellEnd"/>
-      <w:r>
-        <w:rPr>
-          <w:rFonts w:ascii="Sylfaen" w:hAnsi="Sylfaen"/>
-          <w:color w:val="000000"/>
-          <w:sz w:val="21"/>
-          <w:szCs w:val="21"/>
-        </w:rPr>
-        <w:t xml:space="preserve"> </w:t>
-      </w:r>
-      <w:proofErr w:type="spellStart"/>
-      <w:r>
-        <w:rPr>
-          <w:rFonts w:ascii="Sylfaen" w:hAnsi="Sylfaen"/>
-          <w:color w:val="000000"/>
-          <w:sz w:val="21"/>
-          <w:szCs w:val="21"/>
-        </w:rPr>
-        <w:t>բնապահպանական</w:t>
-      </w:r>
-      <w:proofErr w:type="spellEnd"/>
-      <w:r>
-        <w:rPr>
-          <w:rFonts w:ascii="Sylfaen" w:hAnsi="Sylfaen"/>
-          <w:color w:val="000000"/>
-          <w:sz w:val="21"/>
-          <w:szCs w:val="21"/>
-        </w:rPr>
-        <w:t xml:space="preserve"> </w:t>
-      </w:r>
-      <w:proofErr w:type="spellStart"/>
-      <w:r>
-        <w:rPr>
-          <w:rFonts w:ascii="Sylfaen" w:hAnsi="Sylfaen"/>
-          <w:color w:val="000000"/>
-          <w:sz w:val="21"/>
-          <w:szCs w:val="21"/>
-        </w:rPr>
-        <w:t>հարկը</w:t>
-      </w:r>
-      <w:proofErr w:type="spellEnd"/>
-      <w:r>
-        <w:rPr>
-          <w:rFonts w:ascii="Sylfaen" w:hAnsi="Sylfaen"/>
-          <w:color w:val="000000"/>
-          <w:sz w:val="21"/>
-          <w:szCs w:val="21"/>
-        </w:rPr>
-        <w:t>՝</w:t>
+          <w:lang w:val="hy-AM"/>
+        </w:rPr>
+        <w:lastRenderedPageBreak/>
+        <w:t>1) Հայաստանի Հանրապետության հարկային օրենսգրքով սահմանված կարգով հաշվարկված բնապահպանական հարկը՝</w:t>
       </w:r>
     </w:p>
     <w:p>
@@ -19794,7 +17264,6 @@
           <w:sz w:val="21"/>
           <w:szCs w:val="21"/>
         </w:rPr>
-        <w:lastRenderedPageBreak/>
         <w:t xml:space="preserve">2) </w:t>
       </w:r>
       <w:proofErr w:type="spellStart"/>
@@ -21068,8 +18537,6 @@
           <w:szCs w:val="21"/>
         </w:rPr>
       </w:pPr>
-      <w:bookmarkStart w:id="0" w:name="_GoBack"/>
-      <w:bookmarkEnd w:id="0"/>
     </w:p>
     <w:p>
       <w:pPr>
@@ -22783,10 +20250,738 @@
         <w:spacing w:after="0" w:line="240" w:lineRule="auto"/>
         <w:ind w:firstLine="375"/>
         <w:rPr>
-          <w:rFonts w:ascii="Sylfaen" w:eastAsia="Times New Roman" w:hAnsi="Sylfaen" w:cs="Times New Roman"/>
-          <w:color w:val="000000"/>
-          <w:sz w:val="21"/>
-          <w:szCs w:val="21"/>
+          <w:rFonts w:ascii="Arial Unicode" w:eastAsia="Times New Roman" w:hAnsi="Arial Unicode" w:cs="Times New Roman"/>
+          <w:color w:val="000000"/>
+          <w:sz w:val="21"/>
+          <w:szCs w:val="21"/>
+        </w:rPr>
+      </w:pPr>
+    </w:p>
+    <w:p>
+      <w:pPr>
+        <w:shd w:val="clear" w:color="auto" w:fill="FFFFFF"/>
+        <w:spacing w:after="0" w:line="240" w:lineRule="auto"/>
+        <w:ind w:firstLine="375"/>
+        <w:rPr>
+          <w:rFonts w:ascii="Sylfaen" w:eastAsia="Times New Roman" w:hAnsi="Sylfaen" w:cs="Times New Roman"/>
+          <w:color w:val="000000"/>
+          <w:sz w:val="21"/>
+          <w:szCs w:val="21"/>
+        </w:rPr>
+      </w:pPr>
+    </w:p>
+    <w:tbl>
+      <w:tblPr>
+        <w:tblStyle w:val="TableGrid"/>
+        <w:tblW w:w="0" w:type="auto"/>
+        <w:tblLook w:val="04A0" w:firstRow="1" w:lastRow="0" w:firstColumn="1" w:lastColumn="0" w:noHBand="0" w:noVBand="1"/>
+      </w:tblPr>
+      <w:tblGrid>
+        <w:gridCol w:w="3812"/>
+        <w:gridCol w:w="2769"/>
+        <w:gridCol w:w="2769"/>
+      </w:tblGrid>
+      <w:tr>
+        <w:trPr>
+          <w:trHeight w:val="277"/>
+        </w:trPr>
+        <w:tc>
+          <w:tcPr>
+            <w:tcW w:w="3812" w:type="dxa"/>
+            <w:shd w:val="clear" w:color="auto" w:fill="auto"/>
+          </w:tcPr>
+          <w:p>
+            <w:pPr>
+              <w:shd w:val="clear" w:color="auto" w:fill="FFFFFF"/>
+              <w:rPr>
+                <w:rFonts w:ascii="Sylfaen" w:eastAsia="Times New Roman" w:hAnsi="Sylfaen" w:cs="Times New Roman"/>
+                <w:color w:val="FF0000"/>
+                <w:sz w:val="21"/>
+                <w:szCs w:val="21"/>
+                <w:lang w:val="hy-AM"/>
+              </w:rPr>
+            </w:pPr>
+            <w:r>
+              <w:rPr>
+                <w:rFonts w:ascii="Sylfaen" w:eastAsia="Times New Roman" w:hAnsi="Sylfaen" w:cs="Times New Roman"/>
+                <w:color w:val="FF0000"/>
+                <w:sz w:val="21"/>
+                <w:szCs w:val="21"/>
+                <w:lang w:val="hy-AM"/>
+              </w:rPr>
+              <w:t>Թեթև մարդատար</w:t>
+            </w:r>
+          </w:p>
+        </w:tc>
+        <w:tc>
+          <w:tcPr>
+            <w:tcW w:w="2769" w:type="dxa"/>
+            <w:shd w:val="clear" w:color="auto" w:fill="auto"/>
+          </w:tcPr>
+          <w:p>
+            <w:pPr>
+              <w:shd w:val="clear" w:color="auto" w:fill="FFFFFF"/>
+              <w:rPr>
+                <w:rFonts w:ascii="Sylfaen" w:eastAsia="Times New Roman" w:hAnsi="Sylfaen" w:cs="Times New Roman"/>
+                <w:color w:val="FF0000"/>
+                <w:sz w:val="21"/>
+                <w:szCs w:val="21"/>
+                <w:lang w:val="hy-AM"/>
+              </w:rPr>
+            </w:pPr>
+            <w:r>
+              <w:rPr>
+                <w:rFonts w:ascii="Sylfaen" w:eastAsia="Times New Roman" w:hAnsi="Sylfaen" w:cs="Times New Roman"/>
+                <w:color w:val="FF0000"/>
+                <w:sz w:val="21"/>
+                <w:szCs w:val="21"/>
+                <w:lang w:val="hy-AM"/>
+              </w:rPr>
+              <w:t>5500</w:t>
+            </w:r>
+          </w:p>
+        </w:tc>
+        <w:tc>
+          <w:tcPr>
+            <w:tcW w:w="2769" w:type="dxa"/>
+            <w:shd w:val="clear" w:color="auto" w:fill="auto"/>
+          </w:tcPr>
+          <w:p>
+            <w:pPr>
+              <w:shd w:val="clear" w:color="auto" w:fill="FFFFFF"/>
+              <w:rPr>
+                <w:rFonts w:ascii="Sylfaen" w:eastAsia="Times New Roman" w:hAnsi="Sylfaen" w:cs="Times New Roman"/>
+                <w:color w:val="FF0000"/>
+                <w:sz w:val="21"/>
+                <w:szCs w:val="21"/>
+                <w:lang w:val="hy-AM"/>
+              </w:rPr>
+            </w:pPr>
+            <w:r>
+              <w:rPr>
+                <w:rFonts w:ascii="Sylfaen" w:eastAsia="Times New Roman" w:hAnsi="Sylfaen" w:cs="Times New Roman"/>
+                <w:color w:val="FF0000"/>
+                <w:sz w:val="21"/>
+                <w:szCs w:val="21"/>
+                <w:lang w:val="hy-AM"/>
+              </w:rPr>
+              <w:t>ձիերով</w:t>
+            </w:r>
+          </w:p>
+        </w:tc>
+      </w:tr>
+      <w:tr>
+        <w:trPr>
+          <w:trHeight w:val="277"/>
+        </w:trPr>
+        <w:tc>
+          <w:tcPr>
+            <w:tcW w:w="3812" w:type="dxa"/>
+          </w:tcPr>
+          <w:p>
+            <w:pPr>
+              <w:shd w:val="clear" w:color="auto" w:fill="FFFFFF"/>
+              <w:rPr>
+                <w:rFonts w:ascii="Sylfaen" w:eastAsia="Times New Roman" w:hAnsi="Sylfaen" w:cs="Times New Roman"/>
+                <w:color w:val="FF0000"/>
+                <w:sz w:val="21"/>
+                <w:szCs w:val="21"/>
+                <w:lang w:val="hy-AM"/>
+              </w:rPr>
+            </w:pPr>
+            <w:r>
+              <w:rPr>
+                <w:rFonts w:ascii="Sylfaen" w:eastAsia="Times New Roman" w:hAnsi="Sylfaen" w:cs="Times New Roman"/>
+                <w:color w:val="FF0000"/>
+                <w:sz w:val="21"/>
+                <w:szCs w:val="21"/>
+                <w:lang w:val="hy-AM"/>
+              </w:rPr>
+              <w:t>Բեռնատար 3500</w:t>
+            </w:r>
+          </w:p>
+        </w:tc>
+        <w:tc>
+          <w:tcPr>
+            <w:tcW w:w="2769" w:type="dxa"/>
+          </w:tcPr>
+          <w:p>
+            <w:pPr>
+              <w:shd w:val="clear" w:color="auto" w:fill="FFFFFF"/>
+              <w:rPr>
+                <w:rFonts w:ascii="Sylfaen" w:eastAsia="Times New Roman" w:hAnsi="Sylfaen" w:cs="Times New Roman"/>
+                <w:color w:val="FF0000"/>
+                <w:sz w:val="21"/>
+                <w:szCs w:val="21"/>
+                <w:lang w:val="hy-AM"/>
+              </w:rPr>
+            </w:pPr>
+            <w:r>
+              <w:rPr>
+                <w:rFonts w:ascii="Sylfaen" w:eastAsia="Times New Roman" w:hAnsi="Sylfaen" w:cs="Times New Roman"/>
+                <w:color w:val="FF0000"/>
+                <w:sz w:val="21"/>
+                <w:szCs w:val="21"/>
+                <w:lang w:val="hy-AM"/>
+              </w:rPr>
+              <w:t>7500</w:t>
+            </w:r>
+          </w:p>
+        </w:tc>
+        <w:tc>
+          <w:tcPr>
+            <w:tcW w:w="2769" w:type="dxa"/>
+          </w:tcPr>
+          <w:p>
+            <w:pPr>
+              <w:shd w:val="clear" w:color="auto" w:fill="FFFFFF"/>
+              <w:rPr>
+                <w:rFonts w:ascii="Sylfaen" w:eastAsia="Times New Roman" w:hAnsi="Sylfaen" w:cs="Times New Roman"/>
+                <w:color w:val="FF0000"/>
+                <w:sz w:val="21"/>
+                <w:szCs w:val="21"/>
+                <w:lang w:val="hy-AM"/>
+              </w:rPr>
+            </w:pPr>
+            <w:r>
+              <w:rPr>
+                <w:rFonts w:ascii="Sylfaen" w:eastAsia="Times New Roman" w:hAnsi="Sylfaen" w:cs="Times New Roman"/>
+                <w:color w:val="FF0000"/>
+                <w:sz w:val="21"/>
+                <w:szCs w:val="21"/>
+                <w:lang w:val="hy-AM"/>
+              </w:rPr>
+              <w:t>5000</w:t>
+            </w:r>
+          </w:p>
+        </w:tc>
+      </w:tr>
+      <w:tr>
+        <w:trPr>
+          <w:trHeight w:val="277"/>
+        </w:trPr>
+        <w:tc>
+          <w:tcPr>
+            <w:tcW w:w="3812" w:type="dxa"/>
+          </w:tcPr>
+          <w:p>
+            <w:pPr>
+              <w:shd w:val="clear" w:color="auto" w:fill="FFFFFF"/>
+              <w:rPr>
+                <w:rFonts w:ascii="Sylfaen" w:eastAsia="Times New Roman" w:hAnsi="Sylfaen" w:cs="Times New Roman"/>
+                <w:color w:val="FF0000"/>
+                <w:sz w:val="21"/>
+                <w:szCs w:val="21"/>
+                <w:lang w:val="hy-AM"/>
+              </w:rPr>
+            </w:pPr>
+            <w:r>
+              <w:rPr>
+                <w:rFonts w:ascii="Sylfaen" w:eastAsia="Times New Roman" w:hAnsi="Sylfaen" w:cs="Times New Roman"/>
+                <w:color w:val="FF0000"/>
+                <w:sz w:val="21"/>
+                <w:szCs w:val="21"/>
+                <w:lang w:val="hy-AM"/>
+              </w:rPr>
+              <w:t>Բեռնաատար 3500-12000</w:t>
+            </w:r>
+          </w:p>
+        </w:tc>
+        <w:tc>
+          <w:tcPr>
+            <w:tcW w:w="2769" w:type="dxa"/>
+          </w:tcPr>
+          <w:p>
+            <w:pPr>
+              <w:shd w:val="clear" w:color="auto" w:fill="FFFFFF"/>
+              <w:rPr>
+                <w:rFonts w:ascii="Sylfaen" w:eastAsia="Times New Roman" w:hAnsi="Sylfaen" w:cs="Times New Roman"/>
+                <w:color w:val="FF0000"/>
+                <w:sz w:val="21"/>
+                <w:szCs w:val="21"/>
+                <w:lang w:val="hy-AM"/>
+              </w:rPr>
+            </w:pPr>
+            <w:r>
+              <w:rPr>
+                <w:rFonts w:ascii="Sylfaen" w:eastAsia="Times New Roman" w:hAnsi="Sylfaen" w:cs="Times New Roman"/>
+                <w:color w:val="FF0000"/>
+                <w:sz w:val="21"/>
+                <w:szCs w:val="21"/>
+                <w:lang w:val="hy-AM"/>
+              </w:rPr>
+              <w:t>10500</w:t>
+            </w:r>
+          </w:p>
+        </w:tc>
+        <w:tc>
+          <w:tcPr>
+            <w:tcW w:w="2769" w:type="dxa"/>
+          </w:tcPr>
+          <w:p>
+            <w:pPr>
+              <w:shd w:val="clear" w:color="auto" w:fill="FFFFFF"/>
+              <w:rPr>
+                <w:rFonts w:ascii="Sylfaen" w:eastAsia="Times New Roman" w:hAnsi="Sylfaen" w:cs="Times New Roman"/>
+                <w:color w:val="FF0000"/>
+                <w:sz w:val="21"/>
+                <w:szCs w:val="21"/>
+                <w:lang w:val="hy-AM"/>
+              </w:rPr>
+            </w:pPr>
+            <w:r>
+              <w:rPr>
+                <w:rFonts w:ascii="Sylfaen" w:eastAsia="Times New Roman" w:hAnsi="Sylfaen" w:cs="Times New Roman"/>
+                <w:color w:val="FF0000"/>
+                <w:sz w:val="21"/>
+                <w:szCs w:val="21"/>
+                <w:lang w:val="hy-AM"/>
+              </w:rPr>
+              <w:t>10000</w:t>
+            </w:r>
+          </w:p>
+        </w:tc>
+      </w:tr>
+      <w:tr>
+        <w:trPr>
+          <w:trHeight w:val="277"/>
+        </w:trPr>
+        <w:tc>
+          <w:tcPr>
+            <w:tcW w:w="3812" w:type="dxa"/>
+          </w:tcPr>
+          <w:p>
+            <w:pPr>
+              <w:shd w:val="clear" w:color="auto" w:fill="FFFFFF"/>
+              <w:rPr>
+                <w:rFonts w:ascii="Sylfaen" w:eastAsia="Times New Roman" w:hAnsi="Sylfaen" w:cs="Times New Roman"/>
+                <w:color w:val="FF0000"/>
+                <w:sz w:val="21"/>
+                <w:szCs w:val="21"/>
+                <w:lang w:val="hy-AM"/>
+              </w:rPr>
+            </w:pPr>
+            <w:r>
+              <w:rPr>
+                <w:rFonts w:ascii="Sylfaen" w:eastAsia="Times New Roman" w:hAnsi="Sylfaen" w:cs="Times New Roman"/>
+                <w:color w:val="FF0000"/>
+                <w:sz w:val="21"/>
+                <w:szCs w:val="21"/>
+                <w:lang w:val="hy-AM"/>
+              </w:rPr>
+              <w:t>Բեռնատար 12000&gt;</w:t>
+            </w:r>
+          </w:p>
+        </w:tc>
+        <w:tc>
+          <w:tcPr>
+            <w:tcW w:w="2769" w:type="dxa"/>
+          </w:tcPr>
+          <w:p>
+            <w:pPr>
+              <w:shd w:val="clear" w:color="auto" w:fill="FFFFFF"/>
+              <w:rPr>
+                <w:rFonts w:ascii="Sylfaen" w:eastAsia="Times New Roman" w:hAnsi="Sylfaen" w:cs="Times New Roman"/>
+                <w:color w:val="FF0000"/>
+                <w:sz w:val="21"/>
+                <w:szCs w:val="21"/>
+                <w:lang w:val="hy-AM"/>
+              </w:rPr>
+            </w:pPr>
+            <w:r>
+              <w:rPr>
+                <w:rFonts w:ascii="Sylfaen" w:eastAsia="Times New Roman" w:hAnsi="Sylfaen" w:cs="Times New Roman"/>
+                <w:color w:val="FF0000"/>
+                <w:sz w:val="21"/>
+                <w:szCs w:val="21"/>
+                <w:lang w:val="hy-AM"/>
+              </w:rPr>
+              <w:t>10500</w:t>
+            </w:r>
+          </w:p>
+        </w:tc>
+        <w:tc>
+          <w:tcPr>
+            <w:tcW w:w="2769" w:type="dxa"/>
+          </w:tcPr>
+          <w:p>
+            <w:pPr>
+              <w:shd w:val="clear" w:color="auto" w:fill="FFFFFF"/>
+              <w:rPr>
+                <w:rFonts w:ascii="Sylfaen" w:eastAsia="Times New Roman" w:hAnsi="Sylfaen" w:cs="Times New Roman"/>
+                <w:color w:val="FF0000"/>
+                <w:sz w:val="21"/>
+                <w:szCs w:val="21"/>
+                <w:lang w:val="hy-AM"/>
+              </w:rPr>
+            </w:pPr>
+            <w:r>
+              <w:rPr>
+                <w:rFonts w:ascii="Sylfaen" w:eastAsia="Times New Roman" w:hAnsi="Sylfaen" w:cs="Times New Roman"/>
+                <w:color w:val="FF0000"/>
+                <w:sz w:val="21"/>
+                <w:szCs w:val="21"/>
+                <w:lang w:val="hy-AM"/>
+              </w:rPr>
+              <w:t>15000</w:t>
+            </w:r>
+          </w:p>
+        </w:tc>
+      </w:tr>
+      <w:tr>
+        <w:trPr>
+          <w:trHeight w:val="277"/>
+        </w:trPr>
+        <w:tc>
+          <w:tcPr>
+            <w:tcW w:w="3812" w:type="dxa"/>
+          </w:tcPr>
+          <w:p>
+            <w:pPr>
+              <w:shd w:val="clear" w:color="auto" w:fill="FFFFFF"/>
+              <w:rPr>
+                <w:rFonts w:ascii="Sylfaen" w:eastAsia="Times New Roman" w:hAnsi="Sylfaen" w:cs="Times New Roman"/>
+                <w:color w:val="FF0000"/>
+                <w:sz w:val="21"/>
+                <w:szCs w:val="21"/>
+                <w:lang w:val="hy-AM"/>
+              </w:rPr>
+            </w:pPr>
+            <w:r>
+              <w:rPr>
+                <w:rFonts w:ascii="Sylfaen" w:eastAsia="Times New Roman" w:hAnsi="Sylfaen" w:cs="Times New Roman"/>
+                <w:color w:val="FF0000"/>
+                <w:sz w:val="21"/>
+                <w:szCs w:val="21"/>
+                <w:lang w:val="hy-AM"/>
+              </w:rPr>
+              <w:t>Ավտոբուս 17</w:t>
+            </w:r>
+          </w:p>
+        </w:tc>
+        <w:tc>
+          <w:tcPr>
+            <w:tcW w:w="2769" w:type="dxa"/>
+          </w:tcPr>
+          <w:p>
+            <w:pPr>
+              <w:shd w:val="clear" w:color="auto" w:fill="FFFFFF"/>
+              <w:rPr>
+                <w:rFonts w:ascii="Sylfaen" w:eastAsia="Times New Roman" w:hAnsi="Sylfaen" w:cs="Times New Roman"/>
+                <w:color w:val="FF0000"/>
+                <w:sz w:val="21"/>
+                <w:szCs w:val="21"/>
+                <w:lang w:val="hy-AM"/>
+              </w:rPr>
+            </w:pPr>
+            <w:r>
+              <w:rPr>
+                <w:rFonts w:ascii="Sylfaen" w:eastAsia="Times New Roman" w:hAnsi="Sylfaen" w:cs="Times New Roman"/>
+                <w:color w:val="FF0000"/>
+                <w:sz w:val="21"/>
+                <w:szCs w:val="21"/>
+                <w:lang w:val="hy-AM"/>
+              </w:rPr>
+              <w:t>7500</w:t>
+            </w:r>
+          </w:p>
+        </w:tc>
+        <w:tc>
+          <w:tcPr>
+            <w:tcW w:w="2769" w:type="dxa"/>
+          </w:tcPr>
+          <w:p>
+            <w:pPr>
+              <w:shd w:val="clear" w:color="auto" w:fill="FFFFFF"/>
+              <w:rPr>
+                <w:rFonts w:ascii="Sylfaen" w:eastAsia="Times New Roman" w:hAnsi="Sylfaen" w:cs="Times New Roman"/>
+                <w:color w:val="FF0000"/>
+                <w:sz w:val="21"/>
+                <w:szCs w:val="21"/>
+                <w:lang w:val="hy-AM"/>
+              </w:rPr>
+            </w:pPr>
+            <w:r>
+              <w:rPr>
+                <w:rFonts w:ascii="Sylfaen" w:eastAsia="Times New Roman" w:hAnsi="Sylfaen" w:cs="Times New Roman"/>
+                <w:color w:val="FF0000"/>
+                <w:sz w:val="21"/>
+                <w:szCs w:val="21"/>
+                <w:lang w:val="hy-AM"/>
+              </w:rPr>
+              <w:t>ձիերով</w:t>
+            </w:r>
+          </w:p>
+        </w:tc>
+      </w:tr>
+      <w:tr>
+        <w:trPr>
+          <w:trHeight w:val="277"/>
+        </w:trPr>
+        <w:tc>
+          <w:tcPr>
+            <w:tcW w:w="3812" w:type="dxa"/>
+          </w:tcPr>
+          <w:p>
+            <w:pPr>
+              <w:shd w:val="clear" w:color="auto" w:fill="FFFFFF"/>
+              <w:rPr>
+                <w:rFonts w:ascii="Sylfaen" w:eastAsia="Times New Roman" w:hAnsi="Sylfaen" w:cs="Times New Roman"/>
+                <w:color w:val="FF0000"/>
+                <w:sz w:val="21"/>
+                <w:szCs w:val="21"/>
+                <w:lang w:val="hy-AM"/>
+              </w:rPr>
+            </w:pPr>
+            <w:r>
+              <w:rPr>
+                <w:rFonts w:ascii="Sylfaen" w:eastAsia="Times New Roman" w:hAnsi="Sylfaen" w:cs="Times New Roman"/>
+                <w:color w:val="FF0000"/>
+                <w:sz w:val="21"/>
+                <w:szCs w:val="21"/>
+                <w:lang w:val="hy-AM"/>
+              </w:rPr>
+              <w:t>Ավտոբուս 17&gt;</w:t>
+            </w:r>
+          </w:p>
+        </w:tc>
+        <w:tc>
+          <w:tcPr>
+            <w:tcW w:w="2769" w:type="dxa"/>
+          </w:tcPr>
+          <w:p>
+            <w:pPr>
+              <w:shd w:val="clear" w:color="auto" w:fill="FFFFFF"/>
+              <w:rPr>
+                <w:rFonts w:ascii="Sylfaen" w:eastAsia="Times New Roman" w:hAnsi="Sylfaen" w:cs="Times New Roman"/>
+                <w:color w:val="FF0000"/>
+                <w:sz w:val="21"/>
+                <w:szCs w:val="21"/>
+                <w:lang w:val="hy-AM"/>
+              </w:rPr>
+            </w:pPr>
+            <w:r>
+              <w:rPr>
+                <w:rFonts w:ascii="Sylfaen" w:eastAsia="Times New Roman" w:hAnsi="Sylfaen" w:cs="Times New Roman"/>
+                <w:color w:val="FF0000"/>
+                <w:sz w:val="21"/>
+                <w:szCs w:val="21"/>
+                <w:lang w:val="hy-AM"/>
+              </w:rPr>
+              <w:t>10500</w:t>
+            </w:r>
+          </w:p>
+        </w:tc>
+        <w:tc>
+          <w:tcPr>
+            <w:tcW w:w="2769" w:type="dxa"/>
+          </w:tcPr>
+          <w:p>
+            <w:pPr>
+              <w:shd w:val="clear" w:color="auto" w:fill="FFFFFF"/>
+              <w:rPr>
+                <w:rFonts w:ascii="Sylfaen" w:eastAsia="Times New Roman" w:hAnsi="Sylfaen" w:cs="Times New Roman"/>
+                <w:color w:val="FF0000"/>
+                <w:sz w:val="21"/>
+                <w:szCs w:val="21"/>
+                <w:lang w:val="hy-AM"/>
+              </w:rPr>
+            </w:pPr>
+            <w:r>
+              <w:rPr>
+                <w:rFonts w:ascii="Sylfaen" w:eastAsia="Times New Roman" w:hAnsi="Sylfaen" w:cs="Times New Roman"/>
+                <w:color w:val="FF0000"/>
+                <w:sz w:val="21"/>
+                <w:szCs w:val="21"/>
+                <w:lang w:val="hy-AM"/>
+              </w:rPr>
+              <w:t>ձիերով</w:t>
+            </w:r>
+          </w:p>
+        </w:tc>
+      </w:tr>
+      <w:tr>
+        <w:trPr>
+          <w:trHeight w:val="277"/>
+        </w:trPr>
+        <w:tc>
+          <w:tcPr>
+            <w:tcW w:w="3812" w:type="dxa"/>
+          </w:tcPr>
+          <w:p>
+            <w:pPr>
+              <w:shd w:val="clear" w:color="auto" w:fill="FFFFFF"/>
+              <w:rPr>
+                <w:rFonts w:ascii="Sylfaen" w:eastAsia="Times New Roman" w:hAnsi="Sylfaen" w:cs="Times New Roman"/>
+                <w:color w:val="FF0000"/>
+                <w:sz w:val="21"/>
+                <w:szCs w:val="21"/>
+                <w:lang w:val="hy-AM"/>
+              </w:rPr>
+            </w:pPr>
+            <w:r>
+              <w:rPr>
+                <w:rFonts w:ascii="Sylfaen" w:eastAsia="Times New Roman" w:hAnsi="Sylfaen" w:cs="Times New Roman"/>
+                <w:color w:val="FF0000"/>
+                <w:sz w:val="21"/>
+                <w:szCs w:val="21"/>
+                <w:lang w:val="hy-AM"/>
+              </w:rPr>
+              <w:t>Կցորդներ և կիսակցորդներ</w:t>
+            </w:r>
+          </w:p>
+        </w:tc>
+        <w:tc>
+          <w:tcPr>
+            <w:tcW w:w="2769" w:type="dxa"/>
+          </w:tcPr>
+          <w:p>
+            <w:pPr>
+              <w:shd w:val="clear" w:color="auto" w:fill="FFFFFF"/>
+              <w:rPr>
+                <w:rFonts w:ascii="Sylfaen" w:eastAsia="Times New Roman" w:hAnsi="Sylfaen" w:cs="Times New Roman"/>
+                <w:color w:val="FF0000"/>
+                <w:sz w:val="21"/>
+                <w:szCs w:val="21"/>
+                <w:lang w:val="hy-AM"/>
+              </w:rPr>
+            </w:pPr>
+            <w:r>
+              <w:rPr>
+                <w:rFonts w:ascii="Sylfaen" w:eastAsia="Times New Roman" w:hAnsi="Sylfaen" w:cs="Times New Roman"/>
+                <w:color w:val="FF0000"/>
+                <w:sz w:val="21"/>
+                <w:szCs w:val="21"/>
+                <w:lang w:val="hy-AM"/>
+              </w:rPr>
+              <w:t>3500</w:t>
+            </w:r>
+          </w:p>
+        </w:tc>
+        <w:tc>
+          <w:tcPr>
+            <w:tcW w:w="2769" w:type="dxa"/>
+          </w:tcPr>
+          <w:p>
+            <w:pPr>
+              <w:shd w:val="clear" w:color="auto" w:fill="FFFFFF"/>
+              <w:rPr>
+                <w:rFonts w:ascii="Sylfaen" w:eastAsia="Times New Roman" w:hAnsi="Sylfaen" w:cs="Times New Roman"/>
+                <w:color w:val="FF0000"/>
+                <w:sz w:val="21"/>
+                <w:szCs w:val="21"/>
+                <w:lang w:val="hy-AM"/>
+              </w:rPr>
+            </w:pPr>
+            <w:r>
+              <w:rPr>
+                <w:rFonts w:ascii="Sylfaen" w:eastAsia="Times New Roman" w:hAnsi="Sylfaen" w:cs="Times New Roman"/>
+                <w:color w:val="FF0000"/>
+                <w:sz w:val="21"/>
+                <w:szCs w:val="21"/>
+                <w:lang w:val="hy-AM"/>
+              </w:rPr>
+              <w:t>0</w:t>
+            </w:r>
+          </w:p>
+        </w:tc>
+      </w:tr>
+      <w:tr>
+        <w:trPr>
+          <w:trHeight w:val="277"/>
+        </w:trPr>
+        <w:tc>
+          <w:tcPr>
+            <w:tcW w:w="3812" w:type="dxa"/>
+          </w:tcPr>
+          <w:p>
+            <w:pPr>
+              <w:shd w:val="clear" w:color="auto" w:fill="FFFFFF"/>
+              <w:rPr>
+                <w:rFonts w:ascii="Sylfaen" w:eastAsia="Times New Roman" w:hAnsi="Sylfaen" w:cs="Times New Roman"/>
+                <w:color w:val="FF0000"/>
+                <w:sz w:val="21"/>
+                <w:szCs w:val="21"/>
+                <w:lang w:val="hy-AM"/>
+              </w:rPr>
+            </w:pPr>
+            <w:r>
+              <w:rPr>
+                <w:rFonts w:ascii="Sylfaen" w:eastAsia="Times New Roman" w:hAnsi="Sylfaen" w:cs="Times New Roman"/>
+                <w:color w:val="FF0000"/>
+                <w:sz w:val="21"/>
+                <w:szCs w:val="21"/>
+                <w:lang w:val="hy-AM"/>
+              </w:rPr>
+              <w:t>Մոտոցիկլետ և մոպեդ</w:t>
+            </w:r>
+          </w:p>
+        </w:tc>
+        <w:tc>
+          <w:tcPr>
+            <w:tcW w:w="2769" w:type="dxa"/>
+          </w:tcPr>
+          <w:p>
+            <w:pPr>
+              <w:shd w:val="clear" w:color="auto" w:fill="FFFFFF"/>
+              <w:rPr>
+                <w:rFonts w:ascii="Sylfaen" w:eastAsia="Times New Roman" w:hAnsi="Sylfaen" w:cs="Times New Roman"/>
+                <w:color w:val="FF0000"/>
+                <w:sz w:val="21"/>
+                <w:szCs w:val="21"/>
+                <w:lang w:val="hy-AM"/>
+              </w:rPr>
+            </w:pPr>
+            <w:r>
+              <w:rPr>
+                <w:rFonts w:ascii="Sylfaen" w:eastAsia="Times New Roman" w:hAnsi="Sylfaen" w:cs="Times New Roman"/>
+                <w:color w:val="FF0000"/>
+                <w:sz w:val="21"/>
+                <w:szCs w:val="21"/>
+                <w:lang w:val="hy-AM"/>
+              </w:rPr>
+              <w:t>3500</w:t>
+            </w:r>
+          </w:p>
+        </w:tc>
+        <w:tc>
+          <w:tcPr>
+            <w:tcW w:w="2769" w:type="dxa"/>
+          </w:tcPr>
+          <w:p>
+            <w:pPr>
+              <w:shd w:val="clear" w:color="auto" w:fill="FFFFFF"/>
+              <w:rPr>
+                <w:rFonts w:ascii="Sylfaen" w:eastAsia="Times New Roman" w:hAnsi="Sylfaen" w:cs="Times New Roman"/>
+                <w:color w:val="FF0000"/>
+                <w:sz w:val="21"/>
+                <w:szCs w:val="21"/>
+              </w:rPr>
+            </w:pPr>
+            <w:r>
+              <w:rPr>
+                <w:rFonts w:ascii="Sylfaen" w:eastAsia="Times New Roman" w:hAnsi="Sylfaen" w:cs="Times New Roman"/>
+                <w:color w:val="FF0000"/>
+                <w:sz w:val="21"/>
+                <w:szCs w:val="21"/>
+                <w:lang w:val="hy-AM"/>
+              </w:rPr>
+              <w:t>0</w:t>
+            </w:r>
+          </w:p>
+        </w:tc>
+      </w:tr>
+    </w:tbl>
+    <w:p>
+      <w:pPr>
+        <w:shd w:val="clear" w:color="auto" w:fill="FFFFFF"/>
+        <w:spacing w:after="0" w:line="240" w:lineRule="auto"/>
+        <w:rPr>
+          <w:rFonts w:ascii="Sylfaen" w:eastAsia="Times New Roman" w:hAnsi="Sylfaen" w:cs="Times New Roman"/>
+          <w:color w:val="000000"/>
+          <w:sz w:val="21"/>
+          <w:szCs w:val="21"/>
+          <w:lang w:val="hy-AM"/>
         </w:rPr>
       </w:pPr>
     </w:p>
@@ -23237,6 +21432,25 @@
       <w:szCs w:val="24"/>
     </w:rPr>
   </w:style>
+  <w:style w:type="table" w:styleId="TableGrid">
+    <w:name w:val="Table Grid"/>
+    <w:basedOn w:val="TableNormal"/>
+    <w:uiPriority w:val="39"/>
+    <w:rsid w:val="002D43BF"/>
+    <w:pPr>
+      <w:spacing w:after="0" w:line="240" w:lineRule="auto"/>
+    </w:pPr>
+    <w:tblPr>
+      <w:tblBorders>
+        <w:top w:val="single" w:sz="4" w:space="0" w:color="auto"/>
+        <w:left w:val="single" w:sz="4" w:space="0" w:color="auto"/>
+        <w:bottom w:val="single" w:sz="4" w:space="0" w:color="auto"/>
+        <w:right w:val="single" w:sz="4" w:space="0" w:color="auto"/>
+        <w:insideH w:val="single" w:sz="4" w:space="0" w:color="auto"/>
+        <w:insideV w:val="single" w:sz="4" w:space="0" w:color="auto"/>
+      </w:tblBorders>
+    </w:tblPr>
+  </w:style>
 </w:styles>
 </file>
 

</xml_diff>